<commit_message>
Changed index.htmlSome modifications for instructions
</commit_message>
<xml_diff>
--- a/instructions.docx
+++ b/instructions.docx
@@ -18,7 +18,23 @@
           <w:szCs w:val="36"/>
           <w:u w:val="single"/>
         </w:rPr>
-        <w:t>Instructions on how to use Scheduler</w:t>
+        <w:t xml:space="preserve">Instructions on how to use </w:t>
+      </w:r>
+      <w:r>
+        <w:rPr>
+          <w:sz w:val="36"/>
+          <w:szCs w:val="36"/>
+          <w:u w:val="single"/>
+        </w:rPr>
+        <w:t xml:space="preserve">Parish </w:t>
+      </w:r>
+      <w:r>
+        <w:rPr>
+          <w:sz w:val="36"/>
+          <w:szCs w:val="36"/>
+          <w:u w:val="single"/>
+        </w:rPr>
+        <w:t>Scheduler</w:t>
       </w:r>
     </w:p>
     <w:p>
@@ -50,22 +66,73 @@
       </w:pPr>
       <w:r>
         <w:rPr>
+          <w:lang w:val="en-US"/>
+        </w:rPr>
+        <w:t xml:space="preserve"> </w:t>
+      </w:r>
+      <w:r>
+        <w:rPr>
+          <w:lang w:val="en-US"/>
+        </w:rPr>
+        <w:t xml:space="preserve">Log in to </w:t>
+      </w:r>
+      <w:r>
+        <w:rPr>
+          <w:lang w:val="en-US"/>
+        </w:rPr>
+        <w:t>‘</w:t>
+      </w:r>
+      <w:r>
+        <w:rPr>
+          <w:lang w:val="en-US"/>
+        </w:rPr>
+        <w:t>www.oloa.info</w:t>
+      </w:r>
+      <w:r>
+        <w:rPr>
+          <w:lang w:val="en-US"/>
+        </w:rPr>
+        <w:t>’</w:t>
+      </w:r>
+      <w:r>
+        <w:rPr>
+          <w:lang w:val="en-US"/>
+        </w:rPr>
+        <w:t xml:space="preserve"> – you can access it from both your computer </w:t>
+      </w:r>
+      <w:r>
+        <w:rPr>
+          <w:lang w:val="en-US"/>
+        </w:rPr>
+        <w:t>and</w:t>
+      </w:r>
+      <w:r>
+        <w:rPr>
+          <w:lang w:val="en-US"/>
+        </w:rPr>
+        <w:t xml:space="preserve"> your mobile. </w:t>
+      </w:r>
+      <w:r>
+        <w:rPr>
+          <w:lang w:val="en-US"/>
+        </w:rPr>
+        <w:t>You will be presented with the login screen below:</w:t>
+      </w:r>
+    </w:p>
+    <w:p>
+      <w:pPr>
+        <w:spacing w:after="0"/>
+        <w:ind w:left="360"/>
+      </w:pPr>
+      <w:r>
+        <w:rPr>
           <w:noProof/>
-          <w:lang w:val="en-US"/>
         </w:rPr>
         <w:drawing>
-          <wp:anchor distT="0" distB="0" distL="114300" distR="114300" simplePos="0" relativeHeight="251656192" behindDoc="0" locked="0" layoutInCell="1" allowOverlap="1" wp14:anchorId="219770F7" wp14:editId="0092165F">
-            <wp:simplePos x="0" y="0"/>
-            <wp:positionH relativeFrom="column">
-              <wp:posOffset>107950</wp:posOffset>
-            </wp:positionH>
-            <wp:positionV relativeFrom="paragraph">
-              <wp:posOffset>454660</wp:posOffset>
-            </wp:positionV>
-            <wp:extent cx="5598160" cy="2463800"/>
+          <wp:inline distT="0" distB="0" distL="0" distR="0" wp14:anchorId="4D8B8062" wp14:editId="7FA34C47">
+            <wp:extent cx="5731510" cy="2349500"/>
             <wp:effectExtent l="0" t="0" r="2540" b="0"/>
-            <wp:wrapSquare wrapText="bothSides"/>
-            <wp:docPr id="1" name="Picture 1" descr="Graphical user interface, text, application&#10;&#10;Description automatically generated"/>
+            <wp:docPr id="1" name="Picture 1" descr="Graphical user interface, application&#10;&#10;Description automatically generated"/>
             <wp:cNvGraphicFramePr>
               <a:graphicFrameLocks xmlns:a="http://schemas.openxmlformats.org/drawingml/2006/main" noChangeAspect="1"/>
             </wp:cNvGraphicFramePr>
@@ -73,103 +140,30 @@
               <a:graphicData uri="http://schemas.openxmlformats.org/drawingml/2006/picture">
                 <pic:pic xmlns:pic="http://schemas.openxmlformats.org/drawingml/2006/picture">
                   <pic:nvPicPr>
-                    <pic:cNvPr id="1" name="Picture 1" descr="Graphical user interface, text, application&#10;&#10;Description automatically generated"/>
+                    <pic:cNvPr id="1" name="Picture 1" descr="Graphical user interface, application&#10;&#10;Description automatically generated"/>
                     <pic:cNvPicPr/>
                   </pic:nvPicPr>
-                  <pic:blipFill rotWithShape="1">
-                    <a:blip r:embed="rId7">
-                      <a:extLst>
-                        <a:ext uri="{28A0092B-C50C-407E-A947-70E740481C1C}">
-                          <a14:useLocalDpi xmlns:a14="http://schemas.microsoft.com/office/drawing/2010/main" val="0"/>
-                        </a:ext>
-                      </a:extLst>
-                    </a:blip>
-                    <a:srcRect l="2327" t="4583" b="6507"/>
-                    <a:stretch/>
+                  <pic:blipFill>
+                    <a:blip r:embed="rId7"/>
+                    <a:stretch>
+                      <a:fillRect/>
+                    </a:stretch>
                   </pic:blipFill>
-                  <pic:spPr bwMode="auto">
+                  <pic:spPr>
                     <a:xfrm>
                       <a:off x="0" y="0"/>
-                      <a:ext cx="5598160" cy="2463800"/>
+                      <a:ext cx="5731510" cy="2349500"/>
                     </a:xfrm>
                     <a:prstGeom prst="rect">
                       <a:avLst/>
                     </a:prstGeom>
-                    <a:ln>
-                      <a:noFill/>
-                    </a:ln>
-                    <a:extLst>
-                      <a:ext uri="{53640926-AAD7-44D8-BBD7-CCE9431645EC}">
-                        <a14:shadowObscured xmlns:a14="http://schemas.microsoft.com/office/drawing/2010/main"/>
-                      </a:ext>
-                    </a:extLst>
                   </pic:spPr>
                 </pic:pic>
               </a:graphicData>
             </a:graphic>
-            <wp14:sizeRelH relativeFrom="margin">
-              <wp14:pctWidth>0</wp14:pctWidth>
-            </wp14:sizeRelH>
-            <wp14:sizeRelV relativeFrom="margin">
-              <wp14:pctHeight>0</wp14:pctHeight>
-            </wp14:sizeRelV>
-          </wp:anchor>
+          </wp:inline>
         </w:drawing>
       </w:r>
-      <w:r>
-        <w:rPr>
-          <w:lang w:val="en-US"/>
-        </w:rPr>
-        <w:t xml:space="preserve"> </w:t>
-      </w:r>
-      <w:r>
-        <w:rPr>
-          <w:lang w:val="en-US"/>
-        </w:rPr>
-        <w:t xml:space="preserve">Log in to </w:t>
-      </w:r>
-      <w:r>
-        <w:rPr>
-          <w:lang w:val="en-US"/>
-        </w:rPr>
-        <w:t>‘</w:t>
-      </w:r>
-      <w:r>
-        <w:rPr>
-          <w:lang w:val="en-US"/>
-        </w:rPr>
-        <w:t>rejkid.hopto.org:8080/scheduler</w:t>
-      </w:r>
-      <w:r>
-        <w:rPr>
-          <w:lang w:val="en-US"/>
-        </w:rPr>
-        <w:t>’</w:t>
-      </w:r>
-      <w:r>
-        <w:rPr>
-          <w:lang w:val="en-US"/>
-        </w:rPr>
-        <w:t xml:space="preserve"> – you can access it from both your computer </w:t>
-      </w:r>
-      <w:r>
-        <w:rPr>
-          <w:lang w:val="en-US"/>
-        </w:rPr>
-        <w:t>and</w:t>
-      </w:r>
-      <w:r>
-        <w:rPr>
-          <w:lang w:val="en-US"/>
-        </w:rPr>
-        <w:t xml:space="preserve"> your mobile. </w:t>
-      </w:r>
-      <w:r>
-        <w:rPr>
-          <w:lang w:val="en-US"/>
-        </w:rPr>
-        <w:t>You will be presented with the login screen below:</w:t>
-      </w:r>
     </w:p>
     <w:p>
       <w:pPr>
@@ -186,206 +180,6 @@
           <w:lang w:val="en-US"/>
         </w:rPr>
       </w:pPr>
-      <w:r>
-        <w:rPr>
-          <w:noProof/>
-          <w:lang w:val="en-US"/>
-        </w:rPr>
-        <mc:AlternateContent>
-          <mc:Choice Requires="wps">
-            <w:drawing>
-              <wp:anchor distT="0" distB="0" distL="114300" distR="114300" simplePos="0" relativeHeight="251662336" behindDoc="0" locked="0" layoutInCell="1" allowOverlap="1" wp14:anchorId="74A5F92A" wp14:editId="3E3CB8D5">
-                <wp:simplePos x="0" y="0"/>
-                <wp:positionH relativeFrom="column">
-                  <wp:posOffset>133350</wp:posOffset>
-                </wp:positionH>
-                <wp:positionV relativeFrom="paragraph">
-                  <wp:posOffset>1637665</wp:posOffset>
-                </wp:positionV>
-                <wp:extent cx="1752600" cy="330200"/>
-                <wp:effectExtent l="0" t="0" r="0" b="0"/>
-                <wp:wrapNone/>
-                <wp:docPr id="6" name="Text Box 6"/>
-                <wp:cNvGraphicFramePr/>
-                <a:graphic xmlns:a="http://schemas.openxmlformats.org/drawingml/2006/main">
-                  <a:graphicData uri="http://schemas.microsoft.com/office/word/2010/wordprocessingShape">
-                    <wps:wsp>
-                      <wps:cNvSpPr txBox="1"/>
-                      <wps:spPr>
-                        <a:xfrm>
-                          <a:off x="0" y="0"/>
-                          <a:ext cx="1752600" cy="330200"/>
-                        </a:xfrm>
-                        <a:prstGeom prst="rect">
-                          <a:avLst/>
-                        </a:prstGeom>
-                        <a:noFill/>
-                        <a:ln w="6350">
-                          <a:noFill/>
-                        </a:ln>
-                      </wps:spPr>
-                      <wps:txbx>
-                        <w:txbxContent>
-                          <w:p>
-                            <w:pPr>
-                              <w:rPr>
-                                <w:lang w:val="en-US"/>
-                              </w:rPr>
-                            </w:pPr>
-                            <w:r>
-                              <w:rPr>
-                                <w:lang w:val="en-US"/>
-                              </w:rPr>
-                              <w:t>Password100</w:t>
-                            </w:r>
-                          </w:p>
-                        </w:txbxContent>
-                      </wps:txbx>
-                      <wps:bodyPr rot="0" spcFirstLastPara="0" vertOverflow="overflow" horzOverflow="overflow" vert="horz" wrap="square" lIns="91440" tIns="45720" rIns="91440" bIns="45720" numCol="1" spcCol="0" rtlCol="0" fromWordArt="0" anchor="t" anchorCtr="0" forceAA="0" compatLnSpc="1">
-                        <a:prstTxWarp prst="textNoShape">
-                          <a:avLst/>
-                        </a:prstTxWarp>
-                        <a:noAutofit/>
-                      </wps:bodyPr>
-                    </wps:wsp>
-                  </a:graphicData>
-                </a:graphic>
-                <wp14:sizeRelH relativeFrom="margin">
-                  <wp14:pctWidth>0</wp14:pctWidth>
-                </wp14:sizeRelH>
-                <wp14:sizeRelV relativeFrom="margin">
-                  <wp14:pctHeight>0</wp14:pctHeight>
-                </wp14:sizeRelV>
-              </wp:anchor>
-            </w:drawing>
-          </mc:Choice>
-          <mc:Fallback>
-            <w:pict>
-              <v:shapetype w14:anchorId="74A5F92A" id="_x0000_t202" coordsize="21600,21600" o:spt="202" path="m,l,21600r21600,l21600,xe">
-                <v:stroke joinstyle="miter"/>
-                <v:path gradientshapeok="t" o:connecttype="rect"/>
-              </v:shapetype>
-              <v:shape id="Text Box 6" o:spid="_x0000_s1026" type="#_x0000_t202" style="position:absolute;margin-left:10.5pt;margin-top:128.95pt;width:138pt;height:26pt;z-index:251662336;visibility:visible;mso-wrap-style:square;mso-width-percent:0;mso-height-percent:0;mso-wrap-distance-left:9pt;mso-wrap-distance-top:0;mso-wrap-distance-right:9pt;mso-wrap-distance-bottom:0;mso-position-horizontal:absolute;mso-position-horizontal-relative:text;mso-position-vertical:absolute;mso-position-vertical-relative:text;mso-width-percent:0;mso-height-percent:0;mso-width-relative:margin;mso-height-relative:margin;v-text-anchor:top" o:gfxdata="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" filled="f" stroked="f" strokeweight=".5pt">
-                <v:textbox>
-                  <w:txbxContent>
-                    <w:p>
-                      <w:pPr>
-                        <w:rPr>
-                          <w:lang w:val="en-US"/>
-                        </w:rPr>
-                      </w:pPr>
-                      <w:r>
-                        <w:rPr>
-                          <w:lang w:val="en-US"/>
-                        </w:rPr>
-                        <w:t>Password100</w:t>
-                      </w:r>
-                    </w:p>
-                  </w:txbxContent>
-                </v:textbox>
-              </v:shape>
-            </w:pict>
-          </mc:Fallback>
-        </mc:AlternateContent>
-      </w:r>
-      <w:r>
-        <w:rPr>
-          <w:noProof/>
-          <w:lang w:val="en-US"/>
-        </w:rPr>
-        <mc:AlternateContent>
-          <mc:Choice Requires="wps">
-            <w:drawing>
-              <wp:anchor distT="0" distB="0" distL="114300" distR="114300" simplePos="0" relativeHeight="251660288" behindDoc="0" locked="0" layoutInCell="1" allowOverlap="1" wp14:anchorId="683DB67D" wp14:editId="1AE78096">
-                <wp:simplePos x="0" y="0"/>
-                <wp:positionH relativeFrom="column">
-                  <wp:posOffset>165100</wp:posOffset>
-                </wp:positionH>
-                <wp:positionV relativeFrom="paragraph">
-                  <wp:posOffset>1028700</wp:posOffset>
-                </wp:positionV>
-                <wp:extent cx="1752600" cy="330200"/>
-                <wp:effectExtent l="0" t="0" r="0" b="0"/>
-                <wp:wrapNone/>
-                <wp:docPr id="5" name="Text Box 5"/>
-                <wp:cNvGraphicFramePr/>
-                <a:graphic xmlns:a="http://schemas.openxmlformats.org/drawingml/2006/main">
-                  <a:graphicData uri="http://schemas.microsoft.com/office/word/2010/wordprocessingShape">
-                    <wps:wsp>
-                      <wps:cNvSpPr txBox="1"/>
-                      <wps:spPr>
-                        <a:xfrm>
-                          <a:off x="0" y="0"/>
-                          <a:ext cx="1752600" cy="330200"/>
-                        </a:xfrm>
-                        <a:prstGeom prst="rect">
-                          <a:avLst/>
-                        </a:prstGeom>
-                        <a:noFill/>
-                        <a:ln w="6350">
-                          <a:noFill/>
-                        </a:ln>
-                      </wps:spPr>
-                      <wps:txbx>
-                        <w:txbxContent>
-                          <w:p>
-                            <w:pPr>
-                              <w:rPr>
-                                <w:lang w:val="en-US"/>
-                              </w:rPr>
-                            </w:pPr>
-                            <w:r>
-                              <w:rPr>
-                                <w:lang w:val="en-US"/>
-                              </w:rPr>
-                              <w:t>example@example.com</w:t>
-                            </w:r>
-                          </w:p>
-                        </w:txbxContent>
-                      </wps:txbx>
-                      <wps:bodyPr rot="0" spcFirstLastPara="0" vertOverflow="overflow" horzOverflow="overflow" vert="horz" wrap="square" lIns="91440" tIns="45720" rIns="91440" bIns="45720" numCol="1" spcCol="0" rtlCol="0" fromWordArt="0" anchor="t" anchorCtr="0" forceAA="0" compatLnSpc="1">
-                        <a:prstTxWarp prst="textNoShape">
-                          <a:avLst/>
-                        </a:prstTxWarp>
-                        <a:noAutofit/>
-                      </wps:bodyPr>
-                    </wps:wsp>
-                  </a:graphicData>
-                </a:graphic>
-                <wp14:sizeRelH relativeFrom="margin">
-                  <wp14:pctWidth>0</wp14:pctWidth>
-                </wp14:sizeRelH>
-                <wp14:sizeRelV relativeFrom="margin">
-                  <wp14:pctHeight>0</wp14:pctHeight>
-                </wp14:sizeRelV>
-              </wp:anchor>
-            </w:drawing>
-          </mc:Choice>
-          <mc:Fallback>
-            <w:pict>
-              <v:shape w14:anchorId="683DB67D" id="Text Box 5" o:spid="_x0000_s1027" type="#_x0000_t202" style="position:absolute;margin-left:13pt;margin-top:81pt;width:138pt;height:26pt;z-index:251660288;visibility:visible;mso-wrap-style:square;mso-width-percent:0;mso-height-percent:0;mso-wrap-distance-left:9pt;mso-wrap-distance-top:0;mso-wrap-distance-right:9pt;mso-wrap-distance-bottom:0;mso-position-horizontal:absolute;mso-position-horizontal-relative:text;mso-position-vertical:absolute;mso-position-vertical-relative:text;mso-width-percent:0;mso-height-percent:0;mso-width-relative:margin;mso-height-relative:margin;v-text-anchor:top" o:gfxdata="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" filled="f" stroked="f" strokeweight=".5pt">
-                <v:textbox>
-                  <w:txbxContent>
-                    <w:p>
-                      <w:pPr>
-                        <w:rPr>
-                          <w:lang w:val="en-US"/>
-                        </w:rPr>
-                      </w:pPr>
-                      <w:r>
-                        <w:rPr>
-                          <w:lang w:val="en-US"/>
-                        </w:rPr>
-                        <w:t>example@example.com</w:t>
-                      </w:r>
-                    </w:p>
-                  </w:txbxContent>
-                </v:textbox>
-              </v:shape>
-            </w:pict>
-          </mc:Fallback>
-        </mc:AlternateContent>
-      </w:r>
       <w:r>
         <w:rPr>
           <w:lang w:val="en-US"/>
@@ -491,24 +285,224 @@
           </mc:Fallback>
         </mc:AlternateContent>
       </w:r>
+    </w:p>
+    <w:p>
+      <w:pPr>
+        <w:spacing w:after="0"/>
+        <w:rPr>
+          <w:lang w:val="en-US"/>
+        </w:rPr>
+      </w:pPr>
       <w:r>
         <w:rPr>
           <w:noProof/>
           <w:lang w:val="en-US"/>
         </w:rPr>
+        <mc:AlternateContent>
+          <mc:Choice Requires="wps">
+            <w:drawing>
+              <wp:anchor distT="0" distB="0" distL="114300" distR="114300" simplePos="0" relativeHeight="251662336" behindDoc="0" locked="0" layoutInCell="1" allowOverlap="1" wp14:anchorId="74A5F92A" wp14:editId="0794B7C1">
+                <wp:simplePos x="0" y="0"/>
+                <wp:positionH relativeFrom="column">
+                  <wp:posOffset>69850</wp:posOffset>
+                </wp:positionH>
+                <wp:positionV relativeFrom="paragraph">
+                  <wp:posOffset>1085215</wp:posOffset>
+                </wp:positionV>
+                <wp:extent cx="1752600" cy="330200"/>
+                <wp:effectExtent l="0" t="0" r="0" b="0"/>
+                <wp:wrapNone/>
+                <wp:docPr id="6" name="Text Box 6"/>
+                <wp:cNvGraphicFramePr/>
+                <a:graphic xmlns:a="http://schemas.openxmlformats.org/drawingml/2006/main">
+                  <a:graphicData uri="http://schemas.microsoft.com/office/word/2010/wordprocessingShape">
+                    <wps:wsp>
+                      <wps:cNvSpPr txBox="1"/>
+                      <wps:spPr>
+                        <a:xfrm>
+                          <a:off x="0" y="0"/>
+                          <a:ext cx="1752600" cy="330200"/>
+                        </a:xfrm>
+                        <a:prstGeom prst="rect">
+                          <a:avLst/>
+                        </a:prstGeom>
+                        <a:noFill/>
+                        <a:ln w="6350">
+                          <a:noFill/>
+                        </a:ln>
+                      </wps:spPr>
+                      <wps:txbx>
+                        <w:txbxContent>
+                          <w:p>
+                            <w:pPr>
+                              <w:rPr>
+                                <w:lang w:val="en-US"/>
+                              </w:rPr>
+                            </w:pPr>
+                            <w:r>
+                              <w:rPr>
+                                <w:lang w:val="en-US"/>
+                              </w:rPr>
+                              <w:t>Password100</w:t>
+                            </w:r>
+                          </w:p>
+                        </w:txbxContent>
+                      </wps:txbx>
+                      <wps:bodyPr rot="0" spcFirstLastPara="0" vertOverflow="overflow" horzOverflow="overflow" vert="horz" wrap="square" lIns="91440" tIns="45720" rIns="91440" bIns="45720" numCol="1" spcCol="0" rtlCol="0" fromWordArt="0" anchor="t" anchorCtr="0" forceAA="0" compatLnSpc="1">
+                        <a:prstTxWarp prst="textNoShape">
+                          <a:avLst/>
+                        </a:prstTxWarp>
+                        <a:noAutofit/>
+                      </wps:bodyPr>
+                    </wps:wsp>
+                  </a:graphicData>
+                </a:graphic>
+                <wp14:sizeRelH relativeFrom="margin">
+                  <wp14:pctWidth>0</wp14:pctWidth>
+                </wp14:sizeRelH>
+                <wp14:sizeRelV relativeFrom="margin">
+                  <wp14:pctHeight>0</wp14:pctHeight>
+                </wp14:sizeRelV>
+              </wp:anchor>
+            </w:drawing>
+          </mc:Choice>
+          <mc:Fallback>
+            <w:pict>
+              <v:shapetype w14:anchorId="74A5F92A" id="_x0000_t202" coordsize="21600,21600" o:spt="202" path="m,l,21600r21600,l21600,xe">
+                <v:stroke joinstyle="miter"/>
+                <v:path gradientshapeok="t" o:connecttype="rect"/>
+              </v:shapetype>
+              <v:shape id="Text Box 6" o:spid="_x0000_s1026" type="#_x0000_t202" style="position:absolute;margin-left:5.5pt;margin-top:85.45pt;width:138pt;height:26pt;z-index:251662336;visibility:visible;mso-wrap-style:square;mso-width-percent:0;mso-height-percent:0;mso-wrap-distance-left:9pt;mso-wrap-distance-top:0;mso-wrap-distance-right:9pt;mso-wrap-distance-bottom:0;mso-position-horizontal:absolute;mso-position-horizontal-relative:text;mso-position-vertical:absolute;mso-position-vertical-relative:text;mso-width-percent:0;mso-height-percent:0;mso-width-relative:margin;mso-height-relative:margin;v-text-anchor:top" o:gfxdata="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" filled="f" stroked="f" strokeweight=".5pt">
+                <v:textbox>
+                  <w:txbxContent>
+                    <w:p>
+                      <w:pPr>
+                        <w:rPr>
+                          <w:lang w:val="en-US"/>
+                        </w:rPr>
+                      </w:pPr>
+                      <w:r>
+                        <w:rPr>
+                          <w:lang w:val="en-US"/>
+                        </w:rPr>
+                        <w:t>Password100</w:t>
+                      </w:r>
+                    </w:p>
+                  </w:txbxContent>
+                </v:textbox>
+              </v:shape>
+            </w:pict>
+          </mc:Fallback>
+        </mc:AlternateContent>
+      </w:r>
+      <w:r>
+        <w:rPr>
+          <w:noProof/>
+          <w:lang w:val="en-US"/>
+        </w:rPr>
+        <mc:AlternateContent>
+          <mc:Choice Requires="wps">
+            <w:drawing>
+              <wp:anchor distT="0" distB="0" distL="114300" distR="114300" simplePos="0" relativeHeight="251660288" behindDoc="0" locked="0" layoutInCell="1" allowOverlap="1" wp14:anchorId="683DB67D" wp14:editId="79CBB219">
+                <wp:simplePos x="0" y="0"/>
+                <wp:positionH relativeFrom="column">
+                  <wp:posOffset>114300</wp:posOffset>
+                </wp:positionH>
+                <wp:positionV relativeFrom="paragraph">
+                  <wp:posOffset>590550</wp:posOffset>
+                </wp:positionV>
+                <wp:extent cx="1752600" cy="330200"/>
+                <wp:effectExtent l="0" t="0" r="0" b="0"/>
+                <wp:wrapNone/>
+                <wp:docPr id="5" name="Text Box 5"/>
+                <wp:cNvGraphicFramePr/>
+                <a:graphic xmlns:a="http://schemas.openxmlformats.org/drawingml/2006/main">
+                  <a:graphicData uri="http://schemas.microsoft.com/office/word/2010/wordprocessingShape">
+                    <wps:wsp>
+                      <wps:cNvSpPr txBox="1"/>
+                      <wps:spPr>
+                        <a:xfrm>
+                          <a:off x="0" y="0"/>
+                          <a:ext cx="1752600" cy="330200"/>
+                        </a:xfrm>
+                        <a:prstGeom prst="rect">
+                          <a:avLst/>
+                        </a:prstGeom>
+                        <a:noFill/>
+                        <a:ln w="6350">
+                          <a:noFill/>
+                        </a:ln>
+                      </wps:spPr>
+                      <wps:txbx>
+                        <w:txbxContent>
+                          <w:p>
+                            <w:pPr>
+                              <w:rPr>
+                                <w:lang w:val="en-US"/>
+                              </w:rPr>
+                            </w:pPr>
+                            <w:r>
+                              <w:rPr>
+                                <w:lang w:val="en-US"/>
+                              </w:rPr>
+                              <w:t>example@example.com</w:t>
+                            </w:r>
+                          </w:p>
+                        </w:txbxContent>
+                      </wps:txbx>
+                      <wps:bodyPr rot="0" spcFirstLastPara="0" vertOverflow="overflow" horzOverflow="overflow" vert="horz" wrap="square" lIns="91440" tIns="45720" rIns="91440" bIns="45720" numCol="1" spcCol="0" rtlCol="0" fromWordArt="0" anchor="t" anchorCtr="0" forceAA="0" compatLnSpc="1">
+                        <a:prstTxWarp prst="textNoShape">
+                          <a:avLst/>
+                        </a:prstTxWarp>
+                        <a:noAutofit/>
+                      </wps:bodyPr>
+                    </wps:wsp>
+                  </a:graphicData>
+                </a:graphic>
+                <wp14:sizeRelH relativeFrom="margin">
+                  <wp14:pctWidth>0</wp14:pctWidth>
+                </wp14:sizeRelH>
+                <wp14:sizeRelV relativeFrom="margin">
+                  <wp14:pctHeight>0</wp14:pctHeight>
+                </wp14:sizeRelV>
+              </wp:anchor>
+            </w:drawing>
+          </mc:Choice>
+          <mc:Fallback>
+            <w:pict>
+              <v:shape w14:anchorId="683DB67D" id="Text Box 5" o:spid="_x0000_s1027" type="#_x0000_t202" style="position:absolute;margin-left:9pt;margin-top:46.5pt;width:138pt;height:26pt;z-index:251660288;visibility:visible;mso-wrap-style:square;mso-width-percent:0;mso-height-percent:0;mso-wrap-distance-left:9pt;mso-wrap-distance-top:0;mso-wrap-distance-right:9pt;mso-wrap-distance-bottom:0;mso-position-horizontal:absolute;mso-position-horizontal-relative:text;mso-position-vertical:absolute;mso-position-vertical-relative:text;mso-width-percent:0;mso-height-percent:0;mso-width-relative:margin;mso-height-relative:margin;v-text-anchor:top" o:gfxdata="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" filled="f" stroked="f" strokeweight=".5pt">
+                <v:textbox>
+                  <w:txbxContent>
+                    <w:p>
+                      <w:pPr>
+                        <w:rPr>
+                          <w:lang w:val="en-US"/>
+                        </w:rPr>
+                      </w:pPr>
+                      <w:r>
+                        <w:rPr>
+                          <w:lang w:val="en-US"/>
+                        </w:rPr>
+                        <w:t>example@example.com</w:t>
+                      </w:r>
+                    </w:p>
+                  </w:txbxContent>
+                </v:textbox>
+              </v:shape>
+            </w:pict>
+          </mc:Fallback>
+        </mc:AlternateContent>
+      </w:r>
+      <w:r>
+        <w:rPr>
+          <w:noProof/>
+          <w:lang w:val="en-US"/>
+        </w:rPr>
         <w:drawing>
-          <wp:anchor distT="0" distB="0" distL="114300" distR="114300" simplePos="0" relativeHeight="251658240" behindDoc="0" locked="0" layoutInCell="1" allowOverlap="1" wp14:anchorId="13ADBA2E" wp14:editId="7F70E358">
-            <wp:simplePos x="0" y="0"/>
-            <wp:positionH relativeFrom="column">
-              <wp:posOffset>38100</wp:posOffset>
-            </wp:positionH>
-            <wp:positionV relativeFrom="paragraph">
-              <wp:posOffset>221615</wp:posOffset>
-            </wp:positionV>
-            <wp:extent cx="5598160" cy="2463800"/>
-            <wp:effectExtent l="0" t="0" r="2540" b="0"/>
-            <wp:wrapSquare wrapText="bothSides"/>
-            <wp:docPr id="3" name="Picture 3" descr="Graphical user interface, text, application&#10;&#10;Description automatically generated"/>
+          <wp:inline distT="0" distB="0" distL="0" distR="0" wp14:anchorId="248F1C37" wp14:editId="3F8DD75E">
+            <wp:extent cx="5270500" cy="1816100"/>
+            <wp:effectExtent l="0" t="0" r="6350" b="0"/>
+            <wp:docPr id="29" name="Picture 29"/>
             <wp:cNvGraphicFramePr>
               <a:graphicFrameLocks xmlns:a="http://schemas.openxmlformats.org/drawingml/2006/main" noChangeAspect="1"/>
             </wp:cNvGraphicFramePr>
@@ -516,57 +510,43 @@
               <a:graphicData uri="http://schemas.openxmlformats.org/drawingml/2006/picture">
                 <pic:pic xmlns:pic="http://schemas.openxmlformats.org/drawingml/2006/picture">
                   <pic:nvPicPr>
-                    <pic:cNvPr id="1" name="Picture 1" descr="Graphical user interface, text, application&#10;&#10;Description automatically generated"/>
-                    <pic:cNvPicPr/>
+                    <pic:cNvPr id="0" name="Picture 5"/>
+                    <pic:cNvPicPr>
+                      <a:picLocks noChangeAspect="1" noChangeArrowheads="1"/>
+                    </pic:cNvPicPr>
                   </pic:nvPicPr>
-                  <pic:blipFill rotWithShape="1">
-                    <a:blip r:embed="rId7">
+                  <pic:blipFill>
+                    <a:blip r:embed="rId8">
                       <a:extLst>
                         <a:ext uri="{28A0092B-C50C-407E-A947-70E740481C1C}">
                           <a14:useLocalDpi xmlns:a14="http://schemas.microsoft.com/office/drawing/2010/main" val="0"/>
                         </a:ext>
                       </a:extLst>
                     </a:blip>
-                    <a:srcRect l="2327" t="4583" b="6507"/>
-                    <a:stretch/>
+                    <a:srcRect/>
+                    <a:stretch>
+                      <a:fillRect/>
+                    </a:stretch>
                   </pic:blipFill>
                   <pic:spPr bwMode="auto">
                     <a:xfrm>
                       <a:off x="0" y="0"/>
-                      <a:ext cx="5598160" cy="2463800"/>
+                      <a:ext cx="5270500" cy="1816100"/>
                     </a:xfrm>
                     <a:prstGeom prst="rect">
                       <a:avLst/>
                     </a:prstGeom>
+                    <a:noFill/>
                     <a:ln>
                       <a:noFill/>
                     </a:ln>
-                    <a:extLst>
-                      <a:ext uri="{53640926-AAD7-44D8-BBD7-CCE9431645EC}">
-                        <a14:shadowObscured xmlns:a14="http://schemas.microsoft.com/office/drawing/2010/main"/>
-                      </a:ext>
-                    </a:extLst>
                   </pic:spPr>
                 </pic:pic>
               </a:graphicData>
             </a:graphic>
-            <wp14:sizeRelH relativeFrom="margin">
-              <wp14:pctWidth>0</wp14:pctWidth>
-            </wp14:sizeRelH>
-            <wp14:sizeRelV relativeFrom="margin">
-              <wp14:pctHeight>0</wp14:pctHeight>
-            </wp14:sizeRelV>
-          </wp:anchor>
+          </wp:inline>
         </w:drawing>
       </w:r>
-    </w:p>
-    <w:p>
-      <w:pPr>
-        <w:spacing w:after="0"/>
-        <w:rPr>
-          <w:lang w:val="en-US"/>
-        </w:rPr>
-      </w:pPr>
     </w:p>
     <w:p>
       <w:pPr>
@@ -625,7 +605,7 @@
                     <pic:cNvPicPr/>
                   </pic:nvPicPr>
                   <pic:blipFill>
-                    <a:blip r:embed="rId8" cstate="print">
+                    <a:blip r:embed="rId9" cstate="print">
                       <a:extLst>
                         <a:ext uri="{28A0092B-C50C-407E-A947-70E740481C1C}">
                           <a14:useLocalDpi xmlns:a14="http://schemas.microsoft.com/office/drawing/2010/main" val="0"/>
@@ -792,10 +772,10 @@
           <w:lang w:val="en-US"/>
         </w:rPr>
         <w:drawing>
-          <wp:inline distT="0" distB="0" distL="0" distR="0" wp14:anchorId="60AF65F4" wp14:editId="36D0F0B1">
-            <wp:extent cx="5727700" cy="1231900"/>
+          <wp:inline distT="0" distB="0" distL="0" distR="0" wp14:anchorId="5FF1E6CD" wp14:editId="6EA582E9">
+            <wp:extent cx="5727700" cy="1193800"/>
             <wp:effectExtent l="0" t="0" r="6350" b="6350"/>
-            <wp:docPr id="12" name="Picture 12"/>
+            <wp:docPr id="30" name="Picture 30"/>
             <wp:cNvGraphicFramePr>
               <a:graphicFrameLocks xmlns:a="http://schemas.openxmlformats.org/drawingml/2006/main" noChangeAspect="1"/>
             </wp:cNvGraphicFramePr>
@@ -803,125 +783,7 @@
               <a:graphicData uri="http://schemas.openxmlformats.org/drawingml/2006/picture">
                 <pic:pic xmlns:pic="http://schemas.openxmlformats.org/drawingml/2006/picture">
                   <pic:nvPicPr>
-                    <pic:cNvPr id="0" name="Picture 7"/>
-                    <pic:cNvPicPr>
-                      <a:picLocks noChangeAspect="1" noChangeArrowheads="1"/>
-                    </pic:cNvPicPr>
-                  </pic:nvPicPr>
-                  <pic:blipFill rotWithShape="1">
-                    <a:blip r:embed="rId9" cstate="print">
-                      <a:extLst>
-                        <a:ext uri="{28A0092B-C50C-407E-A947-70E740481C1C}">
-                          <a14:useLocalDpi xmlns:a14="http://schemas.microsoft.com/office/drawing/2010/main" val="0"/>
-                        </a:ext>
-                      </a:extLst>
-                    </a:blip>
-                    <a:srcRect b="53332"/>
-                    <a:stretch/>
-                  </pic:blipFill>
-                  <pic:spPr bwMode="auto">
-                    <a:xfrm>
-                      <a:off x="0" y="0"/>
-                      <a:ext cx="5727700" cy="1231900"/>
-                    </a:xfrm>
-                    <a:prstGeom prst="rect">
-                      <a:avLst/>
-                    </a:prstGeom>
-                    <a:noFill/>
-                    <a:ln>
-                      <a:noFill/>
-                    </a:ln>
-                    <a:extLst>
-                      <a:ext uri="{53640926-AAD7-44D8-BBD7-CCE9431645EC}">
-                        <a14:shadowObscured xmlns:a14="http://schemas.microsoft.com/office/drawing/2010/main"/>
-                      </a:ext>
-                    </a:extLst>
-                  </pic:spPr>
-                </pic:pic>
-              </a:graphicData>
-            </a:graphic>
-          </wp:inline>
-        </w:drawing>
-      </w:r>
-    </w:p>
-    <w:p>
-      <w:pPr>
-        <w:pStyle w:val="ListParagraph"/>
-        <w:numPr>
-          <w:ilvl w:val="0"/>
-          <w:numId w:val="4"/>
-        </w:numPr>
-        <w:spacing w:after="0"/>
-        <w:ind w:left="714" w:hanging="357"/>
-        <w:rPr>
-          <w:lang w:val="en-US"/>
-        </w:rPr>
-      </w:pPr>
-      <w:r>
-        <w:rPr>
-          <w:lang w:val="en-US"/>
-        </w:rPr>
-        <w:t>Click</w:t>
-      </w:r>
-      <w:r>
-        <w:rPr>
-          <w:lang w:val="en-US"/>
-        </w:rPr>
-        <w:t xml:space="preserve"> on </w:t>
-      </w:r>
-      <w:r>
-        <w:rPr>
-          <w:i/>
-          <w:iCs/>
-          <w:lang w:val="en-US"/>
-        </w:rPr>
-        <w:t>Functions</w:t>
-      </w:r>
-      <w:r>
-        <w:rPr>
-          <w:lang w:val="en-US"/>
-        </w:rPr>
-        <w:t>.</w:t>
-      </w:r>
-      <w:r>
-        <w:rPr>
-          <w:lang w:val="en-US"/>
-        </w:rPr>
-        <w:t xml:space="preserve"> </w:t>
-      </w:r>
-      <w:r>
-        <w:rPr>
-          <w:lang w:val="en-US"/>
-        </w:rPr>
-        <w:t>This will allow you to see what ‘functions’ you are assigned to (E.g. Reader).</w:t>
-      </w:r>
-    </w:p>
-    <w:p>
-      <w:pPr>
-        <w:pStyle w:val="ListParagraph"/>
-        <w:spacing w:after="0"/>
-        <w:rPr>
-          <w:lang w:val="en-US"/>
-        </w:rPr>
-      </w:pPr>
-      <w:r>
-        <w:rPr>
-          <w:noProof/>
-          <w:lang w:val="en-US"/>
-        </w:rPr>
-        <w:drawing>
-          <wp:inline distT="0" distB="0" distL="0" distR="0" wp14:anchorId="71336E17" wp14:editId="416CEBB4">
-            <wp:extent cx="5727700" cy="1664970"/>
-            <wp:effectExtent l="0" t="0" r="6350" b="0"/>
-            <wp:docPr id="7" name="Picture 7"/>
-            <wp:cNvGraphicFramePr>
-              <a:graphicFrameLocks xmlns:a="http://schemas.openxmlformats.org/drawingml/2006/main" noChangeAspect="1"/>
-            </wp:cNvGraphicFramePr>
-            <a:graphic xmlns:a="http://schemas.openxmlformats.org/drawingml/2006/main">
-              <a:graphicData uri="http://schemas.openxmlformats.org/drawingml/2006/picture">
-                <pic:pic xmlns:pic="http://schemas.openxmlformats.org/drawingml/2006/picture">
-                  <pic:nvPicPr>
-                    <pic:cNvPr id="0" name="Picture 2"/>
+                    <pic:cNvPr id="0" name="Picture 6"/>
                     <pic:cNvPicPr>
                       <a:picLocks noChangeAspect="1" noChangeArrowheads="1"/>
                     </pic:cNvPicPr>
@@ -942,7 +804,7 @@
                   <pic:spPr bwMode="auto">
                     <a:xfrm>
                       <a:off x="0" y="0"/>
-                      <a:ext cx="5727700" cy="1664970"/>
+                      <a:ext cx="5727700" cy="1193800"/>
                     </a:xfrm>
                     <a:prstGeom prst="rect">
                       <a:avLst/>
@@ -958,27 +820,6 @@
           </wp:inline>
         </w:drawing>
       </w:r>
-      <w:r>
-        <w:rPr>
-          <w:lang w:val="en-US"/>
-        </w:rPr>
-        <w:t xml:space="preserve"> </w:t>
-      </w:r>
-      <w:r>
-        <w:rPr>
-          <w:lang w:val="en-US"/>
-        </w:rPr>
-        <w:t xml:space="preserve"> </w:t>
-      </w:r>
-    </w:p>
-    <w:p>
-      <w:pPr>
-        <w:pStyle w:val="ListParagraph"/>
-        <w:spacing w:after="0"/>
-        <w:rPr>
-          <w:lang w:val="en-US"/>
-        </w:rPr>
-      </w:pPr>
     </w:p>
     <w:p>
       <w:pPr>
@@ -988,6 +829,68 @@
           <w:numId w:val="4"/>
         </w:numPr>
         <w:spacing w:after="0"/>
+        <w:ind w:left="714" w:hanging="357"/>
+        <w:rPr>
+          <w:lang w:val="en-US"/>
+        </w:rPr>
+      </w:pPr>
+      <w:r>
+        <w:rPr>
+          <w:lang w:val="en-US"/>
+        </w:rPr>
+        <w:t>Click</w:t>
+      </w:r>
+      <w:r>
+        <w:rPr>
+          <w:lang w:val="en-US"/>
+        </w:rPr>
+        <w:t xml:space="preserve"> on </w:t>
+      </w:r>
+      <w:r>
+        <w:rPr>
+          <w:i/>
+          <w:iCs/>
+          <w:lang w:val="en-US"/>
+        </w:rPr>
+        <w:t>Functions</w:t>
+      </w:r>
+      <w:r>
+        <w:rPr>
+          <w:lang w:val="en-US"/>
+        </w:rPr>
+        <w:t>.</w:t>
+      </w:r>
+      <w:r>
+        <w:rPr>
+          <w:lang w:val="en-US"/>
+        </w:rPr>
+        <w:t xml:space="preserve"> </w:t>
+      </w:r>
+      <w:r>
+        <w:rPr>
+          <w:lang w:val="en-US"/>
+        </w:rPr>
+        <w:t>This will allow you to see what ‘functions’ you are assigned to (</w:t>
+      </w:r>
+      <w:proofErr w:type="gramStart"/>
+      <w:r>
+        <w:rPr>
+          <w:lang w:val="en-US"/>
+        </w:rPr>
+        <w:t>E.g.</w:t>
+      </w:r>
+      <w:proofErr w:type="gramEnd"/>
+      <w:r>
+        <w:rPr>
+          <w:lang w:val="en-US"/>
+        </w:rPr>
+        <w:t xml:space="preserve"> Reader).</w:t>
+      </w:r>
+    </w:p>
+    <w:p>
+      <w:pPr>
+        <w:pStyle w:val="ListParagraph"/>
+        <w:spacing w:after="0"/>
         <w:rPr>
           <w:lang w:val="en-US"/>
         </w:rPr>
@@ -998,18 +901,10 @@
           <w:lang w:val="en-US"/>
         </w:rPr>
         <w:drawing>
-          <wp:anchor distT="0" distB="0" distL="114300" distR="114300" simplePos="0" relativeHeight="251664384" behindDoc="0" locked="0" layoutInCell="1" allowOverlap="1" wp14:anchorId="645384E5" wp14:editId="19D336BE">
-            <wp:simplePos x="0" y="0"/>
-            <wp:positionH relativeFrom="column">
-              <wp:posOffset>234950</wp:posOffset>
-            </wp:positionH>
-            <wp:positionV relativeFrom="paragraph">
-              <wp:posOffset>467360</wp:posOffset>
-            </wp:positionV>
-            <wp:extent cx="5731510" cy="1876425"/>
-            <wp:effectExtent l="0" t="0" r="2540" b="9525"/>
-            <wp:wrapSquare wrapText="bothSides"/>
-            <wp:docPr id="14" name="Picture 14" descr="Graphical user interface, application&#10;&#10;Description automatically generated"/>
+          <wp:inline distT="0" distB="0" distL="0" distR="0" wp14:anchorId="4760B52B" wp14:editId="3CAF7778">
+            <wp:extent cx="5727700" cy="1371600"/>
+            <wp:effectExtent l="0" t="0" r="6350" b="0"/>
+            <wp:docPr id="31" name="Picture 31"/>
             <wp:cNvGraphicFramePr>
               <a:graphicFrameLocks xmlns:a="http://schemas.openxmlformats.org/drawingml/2006/main" noChangeAspect="1"/>
             </wp:cNvGraphicFramePr>
@@ -1017,8 +912,10 @@
               <a:graphicData uri="http://schemas.openxmlformats.org/drawingml/2006/picture">
                 <pic:pic xmlns:pic="http://schemas.openxmlformats.org/drawingml/2006/picture">
                   <pic:nvPicPr>
-                    <pic:cNvPr id="14" name="Picture 14" descr="Graphical user interface, application&#10;&#10;Description automatically generated"/>
-                    <pic:cNvPicPr/>
+                    <pic:cNvPr id="0" name="Picture 7"/>
+                    <pic:cNvPicPr>
+                      <a:picLocks noChangeAspect="1" noChangeArrowheads="1"/>
+                    </pic:cNvPicPr>
                   </pic:nvPicPr>
                   <pic:blipFill>
                     <a:blip r:embed="rId11" cstate="print">
@@ -1028,690 +925,46 @@
                         </a:ext>
                       </a:extLst>
                     </a:blip>
+                    <a:srcRect/>
                     <a:stretch>
                       <a:fillRect/>
                     </a:stretch>
                   </pic:blipFill>
-                  <pic:spPr>
+                  <pic:spPr bwMode="auto">
                     <a:xfrm>
                       <a:off x="0" y="0"/>
-                      <a:ext cx="5731510" cy="1876425"/>
+                      <a:ext cx="5727700" cy="1371600"/>
                     </a:xfrm>
                     <a:prstGeom prst="rect">
                       <a:avLst/>
                     </a:prstGeom>
+                    <a:noFill/>
+                    <a:ln>
+                      <a:noFill/>
+                    </a:ln>
                   </pic:spPr>
                 </pic:pic>
               </a:graphicData>
             </a:graphic>
-          </wp:anchor>
+          </wp:inline>
         </w:drawing>
       </w:r>
       <w:r>
         <w:rPr>
           <w:lang w:val="en-US"/>
         </w:rPr>
-        <w:t>Click</w:t>
-      </w:r>
-      <w:r>
-        <w:rPr>
-          <w:lang w:val="en-US"/>
-        </w:rPr>
         <w:t xml:space="preserve"> </w:t>
       </w:r>
       <w:r>
         <w:rPr>
-          <w:i/>
-          <w:iCs/>
-          <w:lang w:val="en-US"/>
-        </w:rPr>
-        <w:t>C</w:t>
-      </w:r>
-      <w:r>
-        <w:rPr>
-          <w:i/>
-          <w:iCs/>
-          <w:lang w:val="en-US"/>
-        </w:rPr>
-        <w:t>ancel</w:t>
-      </w:r>
-      <w:r>
-        <w:rPr>
-          <w:lang w:val="en-US"/>
-        </w:rPr>
-        <w:t xml:space="preserve"> to go back to</w:t>
-      </w:r>
-      <w:r>
-        <w:rPr>
-          <w:lang w:val="en-US"/>
-        </w:rPr>
-        <w:t xml:space="preserve"> the</w:t>
-      </w:r>
-      <w:r>
-        <w:rPr>
-          <w:lang w:val="en-US"/>
-        </w:rPr>
-        <w:t xml:space="preserve"> main screen.</w:t>
-      </w:r>
-      <w:r>
-        <w:rPr>
           <w:lang w:val="en-US"/>
         </w:rPr>
         <w:t xml:space="preserve"> </w:t>
       </w:r>
-      <w:r>
-        <w:rPr>
-          <w:lang w:val="en-US"/>
-        </w:rPr>
-        <w:t>C</w:t>
-      </w:r>
-      <w:r>
-        <w:rPr>
-          <w:lang w:val="en-US"/>
-        </w:rPr>
-        <w:t xml:space="preserve">lick on </w:t>
-      </w:r>
-      <w:r>
-        <w:rPr>
-          <w:i/>
-          <w:iCs/>
-          <w:lang w:val="en-US"/>
-        </w:rPr>
-        <w:t>Schedules</w:t>
-      </w:r>
-      <w:r>
-        <w:rPr>
-          <w:lang w:val="en-US"/>
-        </w:rPr>
-        <w:t xml:space="preserve"> </w:t>
-      </w:r>
-      <w:r>
-        <w:rPr>
-          <w:lang w:val="en-US"/>
-        </w:rPr>
-        <w:t>to be presented with the following screen:</w:t>
-      </w:r>
     </w:p>
     <w:p>
       <w:pPr>
         <w:pStyle w:val="ListParagraph"/>
-        <w:spacing w:after="0"/>
-        <w:rPr>
-          <w:lang w:val="en-US"/>
-        </w:rPr>
-      </w:pPr>
-      <w:r>
-        <w:rPr>
-          <w:lang w:val="en-US"/>
-        </w:rPr>
-        <w:t>Under</w:t>
-      </w:r>
-      <w:r>
-        <w:rPr>
-          <w:lang w:val="en-US"/>
-        </w:rPr>
-        <w:t xml:space="preserve"> </w:t>
-      </w:r>
-      <w:r>
-        <w:rPr>
-          <w:i/>
-          <w:iCs/>
-          <w:lang w:val="en-US"/>
-        </w:rPr>
-        <w:t>Available Dates</w:t>
-      </w:r>
-      <w:r>
-        <w:rPr>
-          <w:lang w:val="en-US"/>
-        </w:rPr>
-        <w:t xml:space="preserve"> you will see </w:t>
-      </w:r>
-      <w:r>
-        <w:rPr>
-          <w:lang w:val="en-US"/>
-        </w:rPr>
-        <w:t>the</w:t>
-      </w:r>
-      <w:r>
-        <w:rPr>
-          <w:lang w:val="en-US"/>
-        </w:rPr>
-        <w:t xml:space="preserve"> dates that </w:t>
-      </w:r>
-      <w:r>
-        <w:rPr>
-          <w:lang w:val="en-US"/>
-        </w:rPr>
-        <w:t xml:space="preserve">are available to be assigned to you or another team </w:t>
-      </w:r>
-      <w:r>
-        <w:rPr>
-          <w:lang w:val="en-US"/>
-        </w:rPr>
-        <w:t>member/volunteer</w:t>
-      </w:r>
-      <w:r>
-        <w:rPr>
-          <w:lang w:val="en-US"/>
-        </w:rPr>
-        <w:t xml:space="preserve">. </w:t>
-      </w:r>
-    </w:p>
-    <w:p>
-      <w:pPr>
-        <w:spacing w:after="0"/>
-        <w:rPr>
-          <w:lang w:val="en-US"/>
-        </w:rPr>
-      </w:pPr>
-      <w:r>
-        <w:rPr>
-          <w:noProof/>
-          <w:lang w:val="en-US"/>
-        </w:rPr>
-        <mc:AlternateContent>
-          <mc:Choice Requires="wpg">
-            <w:drawing>
-              <wp:anchor distT="0" distB="0" distL="114300" distR="114300" simplePos="0" relativeHeight="251669504" behindDoc="0" locked="0" layoutInCell="1" allowOverlap="1" wp14:anchorId="6792DBA8" wp14:editId="1627D2FE">
-                <wp:simplePos x="0" y="0"/>
-                <wp:positionH relativeFrom="column">
-                  <wp:posOffset>406400</wp:posOffset>
-                </wp:positionH>
-                <wp:positionV relativeFrom="paragraph">
-                  <wp:posOffset>17145</wp:posOffset>
-                </wp:positionV>
-                <wp:extent cx="5651500" cy="1959610"/>
-                <wp:effectExtent l="0" t="0" r="6350" b="2540"/>
-                <wp:wrapSquare wrapText="bothSides"/>
-                <wp:docPr id="19" name="Group 19"/>
-                <wp:cNvGraphicFramePr/>
-                <a:graphic xmlns:a="http://schemas.openxmlformats.org/drawingml/2006/main">
-                  <a:graphicData uri="http://schemas.microsoft.com/office/word/2010/wordprocessingGroup">
-                    <wpg:wgp>
-                      <wpg:cNvGrpSpPr/>
-                      <wpg:grpSpPr>
-                        <a:xfrm>
-                          <a:off x="0" y="0"/>
-                          <a:ext cx="5651500" cy="1959610"/>
-                          <a:chOff x="0" y="0"/>
-                          <a:chExt cx="5651500" cy="1959610"/>
-                        </a:xfrm>
-                      </wpg:grpSpPr>
-                      <pic:pic xmlns:pic="http://schemas.openxmlformats.org/drawingml/2006/picture">
-                        <pic:nvPicPr>
-                          <pic:cNvPr id="8" name="Picture 8" descr="Graphical user interface, application&#10;&#10;Description automatically generated"/>
-                          <pic:cNvPicPr>
-                            <a:picLocks noChangeAspect="1"/>
-                          </pic:cNvPicPr>
-                        </pic:nvPicPr>
-                        <pic:blipFill rotWithShape="1">
-                          <a:blip r:embed="rId11" cstate="print">
-                            <a:extLst>
-                              <a:ext uri="{28A0092B-C50C-407E-A947-70E740481C1C}">
-                                <a14:useLocalDpi xmlns:a14="http://schemas.microsoft.com/office/drawing/2010/main" val="0"/>
-                              </a:ext>
-                            </a:extLst>
-                          </a:blip>
-                          <a:srcRect r="5606"/>
-                          <a:stretch/>
-                        </pic:blipFill>
-                        <pic:spPr bwMode="auto">
-                          <a:xfrm>
-                            <a:off x="0" y="0"/>
-                            <a:ext cx="5651500" cy="1959610"/>
-                          </a:xfrm>
-                          <a:prstGeom prst="rect">
-                            <a:avLst/>
-                          </a:prstGeom>
-                          <a:ln>
-                            <a:noFill/>
-                          </a:ln>
-                          <a:extLst>
-                            <a:ext uri="{53640926-AAD7-44D8-BBD7-CCE9431645EC}">
-                              <a14:shadowObscured xmlns:a14="http://schemas.microsoft.com/office/drawing/2010/main"/>
-                            </a:ext>
-                          </a:extLst>
-                        </pic:spPr>
-                      </pic:pic>
-                      <wps:wsp>
-                        <wps:cNvPr id="9" name="Text Box 9"/>
-                        <wps:cNvSpPr txBox="1"/>
-                        <wps:spPr>
-                          <a:xfrm>
-                            <a:off x="1016000" y="361950"/>
-                            <a:ext cx="3943350" cy="361950"/>
-                          </a:xfrm>
-                          <a:prstGeom prst="rect">
-                            <a:avLst/>
-                          </a:prstGeom>
-                          <a:noFill/>
-                          <a:ln w="19050">
-                            <a:solidFill>
-                              <a:srgbClr val="FF0000"/>
-                            </a:solidFill>
-                          </a:ln>
-                        </wps:spPr>
-                        <wps:txbx>
-                          <w:txbxContent>
-                            <w:p>
-                              <w:pPr>
-                                <w:rPr>
-                                  <w:lang w:val="en-US"/>
-                                </w:rPr>
-                              </w:pPr>
-                            </w:p>
-                          </w:txbxContent>
-                        </wps:txbx>
-                        <wps:bodyPr rot="0" spcFirstLastPara="0" vertOverflow="overflow" horzOverflow="overflow" vert="horz" wrap="square" lIns="91440" tIns="45720" rIns="91440" bIns="45720" numCol="1" spcCol="0" rtlCol="0" fromWordArt="0" anchor="t" anchorCtr="0" forceAA="0" compatLnSpc="1">
-                          <a:prstTxWarp prst="textNoShape">
-                            <a:avLst/>
-                          </a:prstTxWarp>
-                          <a:noAutofit/>
-                        </wps:bodyPr>
-                      </wps:wsp>
-                    </wpg:wgp>
-                  </a:graphicData>
-                </a:graphic>
-              </wp:anchor>
-            </w:drawing>
-          </mc:Choice>
-          <mc:Fallback>
-            <w:pict>
-              <v:group w14:anchorId="6792DBA8" id="Group 19" o:spid="_x0000_s1028" style="position:absolute;margin-left:32pt;margin-top:1.35pt;width:445pt;height:154.3pt;z-index:251669504" coordsize="56515,19596" o:gfxdata="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">
-                <v:shapetype id="_x0000_t75" coordsize="21600,21600" o:spt="75" o:preferrelative="t" path="m@4@5l@4@11@9@11@9@5xe" filled="f" stroked="f">
-                  <v:stroke joinstyle="miter"/>
-                  <v:formulas>
-                    <v:f eqn="if lineDrawn pixelLineWidth 0"/>
-                    <v:f eqn="sum @0 1 0"/>
-                    <v:f eqn="sum 0 0 @1"/>
-                    <v:f eqn="prod @2 1 2"/>
-                    <v:f eqn="prod @3 21600 pixelWidth"/>
-                    <v:f eqn="prod @3 21600 pixelHeight"/>
-                    <v:f eqn="sum @0 0 1"/>
-                    <v:f eqn="prod @6 1 2"/>
-                    <v:f eqn="prod @7 21600 pixelWidth"/>
-                    <v:f eqn="sum @8 21600 0"/>
-                    <v:f eqn="prod @7 21600 pixelHeight"/>
-                    <v:f eqn="sum @10 21600 0"/>
-                  </v:formulas>
-                  <v:path o:extrusionok="f" gradientshapeok="t" o:connecttype="rect"/>
-                  <o:lock v:ext="edit" aspectratio="t"/>
-                </v:shapetype>
-                <v:shape id="Picture 8" o:spid="_x0000_s1029" type="#_x0000_t75" alt="Graphical user interface, application&#10;&#10;Description automatically generated" style="position:absolute;width:56515;height:19596;visibility:visible;mso-wrap-style:square" o:gfxdata="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">
-                  <v:imagedata r:id="rId12" o:title="Graphical user interface, application&#10;&#10;Description automatically generated" cropright="3674f"/>
-                </v:shape>
-                <v:shapetype id="_x0000_t202" coordsize="21600,21600" o:spt="202" path="m,l,21600r21600,l21600,xe">
-                  <v:stroke joinstyle="miter"/>
-                  <v:path gradientshapeok="t" o:connecttype="rect"/>
-                </v:shapetype>
-                <v:shape id="Text Box 9" o:spid="_x0000_s1030" type="#_x0000_t202" style="position:absolute;left:10160;top:3619;width:39433;height:3620;visibility:visible;mso-wrap-style:square;v-text-anchor:top" o:gfxdata="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" filled="f" strokecolor="red" strokeweight="1.5pt">
-                  <v:textbox>
-                    <w:txbxContent>
-                      <w:p>
-                        <w:pPr>
-                          <w:rPr>
-                            <w:lang w:val="en-US"/>
-                          </w:rPr>
-                        </w:pPr>
-                      </w:p>
-                    </w:txbxContent>
-                  </v:textbox>
-                </v:shape>
-                <w10:wrap type="square"/>
-              </v:group>
-            </w:pict>
-          </mc:Fallback>
-        </mc:AlternateContent>
-      </w:r>
-    </w:p>
-    <w:p>
-      <w:pPr>
-        <w:pStyle w:val="ListParagraph"/>
-        <w:spacing w:after="0"/>
-        <w:rPr>
-          <w:lang w:val="en-US"/>
-        </w:rPr>
-      </w:pPr>
-      <w:r>
-        <w:rPr>
-          <w:lang w:val="en-US"/>
-        </w:rPr>
-        <w:lastRenderedPageBreak/>
-        <w:t xml:space="preserve">Under </w:t>
-      </w:r>
-      <w:r>
-        <w:rPr>
-          <w:i/>
-          <w:iCs/>
-          <w:lang w:val="en-US"/>
-        </w:rPr>
-        <w:t>Your Currently Assigned Dates</w:t>
-      </w:r>
-      <w:r>
-        <w:rPr>
-          <w:lang w:val="en-US"/>
-        </w:rPr>
-        <w:t xml:space="preserve"> you will see all the dates assigned to you by </w:t>
-      </w:r>
-      <w:r>
-        <w:rPr>
-          <w:lang w:val="en-US"/>
-        </w:rPr>
-        <w:t xml:space="preserve">the </w:t>
-      </w:r>
-      <w:r>
-        <w:rPr>
-          <w:lang w:val="en-US"/>
-        </w:rPr>
-        <w:t xml:space="preserve">parish administrator. </w:t>
-      </w:r>
-    </w:p>
-    <w:p>
-      <w:pPr>
-        <w:pStyle w:val="ListParagraph"/>
-        <w:spacing w:after="0"/>
-        <w:rPr>
-          <w:lang w:val="en-US"/>
-        </w:rPr>
-      </w:pPr>
-      <w:r>
-        <w:rPr>
-          <w:noProof/>
-          <w:lang w:val="en-US"/>
-        </w:rPr>
-        <mc:AlternateContent>
-          <mc:Choice Requires="wpg">
-            <w:drawing>
-              <wp:anchor distT="0" distB="0" distL="114300" distR="114300" simplePos="0" relativeHeight="251673600" behindDoc="0" locked="0" layoutInCell="1" allowOverlap="1" wp14:anchorId="0B610912" wp14:editId="0EB95099">
-                <wp:simplePos x="0" y="0"/>
-                <wp:positionH relativeFrom="column">
-                  <wp:posOffset>336550</wp:posOffset>
-                </wp:positionH>
-                <wp:positionV relativeFrom="paragraph">
-                  <wp:posOffset>285750</wp:posOffset>
-                </wp:positionV>
-                <wp:extent cx="5651500" cy="1959610"/>
-                <wp:effectExtent l="0" t="0" r="6350" b="2540"/>
-                <wp:wrapSquare wrapText="bothSides"/>
-                <wp:docPr id="18" name="Group 18"/>
-                <wp:cNvGraphicFramePr/>
-                <a:graphic xmlns:a="http://schemas.openxmlformats.org/drawingml/2006/main">
-                  <a:graphicData uri="http://schemas.microsoft.com/office/word/2010/wordprocessingGroup">
-                    <wpg:wgp>
-                      <wpg:cNvGrpSpPr/>
-                      <wpg:grpSpPr>
-                        <a:xfrm>
-                          <a:off x="0" y="0"/>
-                          <a:ext cx="5651500" cy="1959610"/>
-                          <a:chOff x="0" y="0"/>
-                          <a:chExt cx="5651500" cy="1959610"/>
-                        </a:xfrm>
-                      </wpg:grpSpPr>
-                      <pic:pic xmlns:pic="http://schemas.openxmlformats.org/drawingml/2006/picture">
-                        <pic:nvPicPr>
-                          <pic:cNvPr id="13" name="Picture 13" descr="Graphical user interface, application&#10;&#10;Description automatically generated"/>
-                          <pic:cNvPicPr>
-                            <a:picLocks noChangeAspect="1"/>
-                          </pic:cNvPicPr>
-                        </pic:nvPicPr>
-                        <pic:blipFill rotWithShape="1">
-                          <a:blip r:embed="rId11" cstate="print">
-                            <a:extLst>
-                              <a:ext uri="{28A0092B-C50C-407E-A947-70E740481C1C}">
-                                <a14:useLocalDpi xmlns:a14="http://schemas.microsoft.com/office/drawing/2010/main" val="0"/>
-                              </a:ext>
-                            </a:extLst>
-                          </a:blip>
-                          <a:srcRect r="5606"/>
-                          <a:stretch/>
-                        </pic:blipFill>
-                        <pic:spPr bwMode="auto">
-                          <a:xfrm>
-                            <a:off x="0" y="0"/>
-                            <a:ext cx="5651500" cy="1959610"/>
-                          </a:xfrm>
-                          <a:prstGeom prst="rect">
-                            <a:avLst/>
-                          </a:prstGeom>
-                          <a:ln>
-                            <a:noFill/>
-                          </a:ln>
-                          <a:extLst>
-                            <a:ext uri="{53640926-AAD7-44D8-BBD7-CCE9431645EC}">
-                              <a14:shadowObscured xmlns:a14="http://schemas.microsoft.com/office/drawing/2010/main"/>
-                            </a:ext>
-                          </a:extLst>
-                        </pic:spPr>
-                      </pic:pic>
-                      <wps:wsp>
-                        <wps:cNvPr id="11" name="Text Box 11"/>
-                        <wps:cNvSpPr txBox="1"/>
-                        <wps:spPr>
-                          <a:xfrm>
-                            <a:off x="1016000" y="1270000"/>
-                            <a:ext cx="3943350" cy="488950"/>
-                          </a:xfrm>
-                          <a:prstGeom prst="rect">
-                            <a:avLst/>
-                          </a:prstGeom>
-                          <a:noFill/>
-                          <a:ln w="19050">
-                            <a:solidFill>
-                              <a:srgbClr val="FF0000"/>
-                            </a:solidFill>
-                          </a:ln>
-                        </wps:spPr>
-                        <wps:txbx>
-                          <w:txbxContent>
-                            <w:p>
-                              <w:pPr>
-                                <w:rPr>
-                                  <w:lang w:val="en-US"/>
-                                </w:rPr>
-                              </w:pPr>
-                            </w:p>
-                          </w:txbxContent>
-                        </wps:txbx>
-                        <wps:bodyPr rot="0" spcFirstLastPara="0" vertOverflow="overflow" horzOverflow="overflow" vert="horz" wrap="square" lIns="91440" tIns="45720" rIns="91440" bIns="45720" numCol="1" spcCol="0" rtlCol="0" fromWordArt="0" anchor="t" anchorCtr="0" forceAA="0" compatLnSpc="1">
-                          <a:prstTxWarp prst="textNoShape">
-                            <a:avLst/>
-                          </a:prstTxWarp>
-                          <a:noAutofit/>
-                        </wps:bodyPr>
-                      </wps:wsp>
-                    </wpg:wgp>
-                  </a:graphicData>
-                </a:graphic>
-              </wp:anchor>
-            </w:drawing>
-          </mc:Choice>
-          <mc:Fallback>
-            <w:pict>
-              <v:group w14:anchorId="0B610912" id="Group 18" o:spid="_x0000_s1031" style="position:absolute;left:0;text-align:left;margin-left:26.5pt;margin-top:22.5pt;width:445pt;height:154.3pt;z-index:251673600" coordsize="56515,19596" o:gfxdata="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">
-                <v:shape id="Picture 13" o:spid="_x0000_s1032" type="#_x0000_t75" alt="Graphical user interface, application&#10;&#10;Description automatically generated" style="position:absolute;width:56515;height:19596;visibility:visible;mso-wrap-style:square" o:gfxdata="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">
-                  <v:imagedata r:id="rId12" o:title="Graphical user interface, application&#10;&#10;Description automatically generated" cropright="3674f"/>
-                </v:shape>
-                <v:shape id="Text Box 11" o:spid="_x0000_s1033" type="#_x0000_t202" style="position:absolute;left:10160;top:12700;width:39433;height:4889;visibility:visible;mso-wrap-style:square;v-text-anchor:top" o:gfxdata="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" filled="f" strokecolor="red" strokeweight="1.5pt">
-                  <v:textbox>
-                    <w:txbxContent>
-                      <w:p>
-                        <w:pPr>
-                          <w:rPr>
-                            <w:lang w:val="en-US"/>
-                          </w:rPr>
-                        </w:pPr>
-                      </w:p>
-                    </w:txbxContent>
-                  </v:textbox>
-                </v:shape>
-                <w10:wrap type="square"/>
-              </v:group>
-            </w:pict>
-          </mc:Fallback>
-        </mc:AlternateContent>
-      </w:r>
-      <w:r>
-        <w:rPr>
-          <w:lang w:val="en-US"/>
-        </w:rPr>
-        <w:t xml:space="preserve">(Note: you may be assigned more </w:t>
-      </w:r>
-      <w:r>
-        <w:rPr>
-          <w:lang w:val="en-US"/>
-        </w:rPr>
-        <w:t>than</w:t>
-      </w:r>
-      <w:r>
-        <w:rPr>
-          <w:lang w:val="en-US"/>
-        </w:rPr>
-        <w:t xml:space="preserve"> 1 function).</w:t>
-      </w:r>
-    </w:p>
-    <w:p>
-      <w:pPr>
-        <w:spacing w:after="0"/>
-        <w:rPr>
-          <w:lang w:val="en-US"/>
-        </w:rPr>
-      </w:pPr>
-    </w:p>
-    <w:p>
-      <w:pPr>
-        <w:pStyle w:val="ListParagraph"/>
-        <w:spacing w:after="0"/>
-        <w:rPr>
-          <w:lang w:val="en-US"/>
-        </w:rPr>
-      </w:pPr>
-      <w:r>
-        <w:rPr>
-          <w:lang w:val="en-US"/>
-        </w:rPr>
-        <w:t>If you ca</w:t>
-      </w:r>
-      <w:r>
-        <w:rPr>
-          <w:lang w:val="en-US"/>
-        </w:rPr>
-        <w:t>nno</w:t>
-      </w:r>
-      <w:r>
-        <w:rPr>
-          <w:lang w:val="en-US"/>
-        </w:rPr>
-        <w:t xml:space="preserve">t make the date assigned to you, you will need to </w:t>
-      </w:r>
-      <w:r>
-        <w:rPr>
-          <w:lang w:val="en-US"/>
-        </w:rPr>
-        <w:t xml:space="preserve">click </w:t>
-      </w:r>
-      <w:r>
-        <w:rPr>
-          <w:i/>
-          <w:iCs/>
-          <w:lang w:val="en-US"/>
-        </w:rPr>
-        <w:t>delete</w:t>
-      </w:r>
-      <w:r>
-        <w:rPr>
-          <w:lang w:val="en-US"/>
-        </w:rPr>
-        <w:t xml:space="preserve"> to remove it from the</w:t>
-      </w:r>
-      <w:r>
-        <w:rPr>
-          <w:lang w:val="en-US"/>
-        </w:rPr>
-        <w:t xml:space="preserve"> list of currently assigned dates, so the</w:t>
-      </w:r>
-      <w:r>
-        <w:rPr>
-          <w:lang w:val="en-US"/>
-        </w:rPr>
-        <w:t xml:space="preserve"> parish</w:t>
-      </w:r>
-      <w:r>
-        <w:rPr>
-          <w:lang w:val="en-US"/>
-        </w:rPr>
-        <w:t xml:space="preserve"> administrator and your team members </w:t>
-      </w:r>
-      <w:r>
-        <w:rPr>
-          <w:lang w:val="en-US"/>
-        </w:rPr>
-        <w:t>may</w:t>
-      </w:r>
-      <w:r>
-        <w:rPr>
-          <w:lang w:val="en-US"/>
-        </w:rPr>
-        <w:t xml:space="preserve"> be notified</w:t>
-      </w:r>
-      <w:r>
-        <w:rPr>
-          <w:lang w:val="en-US"/>
-        </w:rPr>
-        <w:t xml:space="preserve"> and you can be replaced</w:t>
-      </w:r>
-      <w:r>
-        <w:rPr>
-          <w:lang w:val="en-US"/>
-        </w:rPr>
-        <w:t>. Conversely</w:t>
-      </w:r>
-      <w:r>
-        <w:rPr>
-          <w:lang w:val="en-US"/>
-        </w:rPr>
-        <w:t>,</w:t>
-      </w:r>
-      <w:r>
-        <w:rPr>
-          <w:lang w:val="en-US"/>
-        </w:rPr>
-        <w:t xml:space="preserve"> you </w:t>
-      </w:r>
-      <w:r>
-        <w:rPr>
-          <w:lang w:val="en-US"/>
-        </w:rPr>
-        <w:t>may</w:t>
-      </w:r>
-      <w:r>
-        <w:rPr>
-          <w:lang w:val="en-US"/>
-        </w:rPr>
-        <w:t xml:space="preserve"> want to check periodically if </w:t>
-      </w:r>
-      <w:r>
-        <w:rPr>
-          <w:lang w:val="en-US"/>
-        </w:rPr>
-        <w:t xml:space="preserve">dates become available under the </w:t>
-      </w:r>
-      <w:r>
-        <w:rPr>
-          <w:i/>
-          <w:iCs/>
-          <w:lang w:val="en-US"/>
-        </w:rPr>
-        <w:t>Available Dates</w:t>
-      </w:r>
-      <w:r>
-        <w:rPr>
-          <w:lang w:val="en-US"/>
-        </w:rPr>
-        <w:t xml:space="preserve"> section. These dates may have been removed from your team member’s assigned dates and so need to be filled.</w:t>
-      </w:r>
-    </w:p>
-    <w:p>
-      <w:pPr>
         <w:spacing w:after="0"/>
         <w:rPr>
           <w:lang w:val="en-US"/>
@@ -1734,13 +987,13 @@
         <w:rPr>
           <w:lang w:val="en-US"/>
         </w:rPr>
-        <w:t>C</w:t>
-      </w:r>
-      <w:r>
-        <w:rPr>
-          <w:lang w:val="en-US"/>
-        </w:rPr>
-        <w:t xml:space="preserve">lick on </w:t>
+        <w:t>Click</w:t>
+      </w:r>
+      <w:r>
+        <w:rPr>
+          <w:lang w:val="en-US"/>
+        </w:rPr>
+        <w:t xml:space="preserve"> </w:t>
       </w:r>
       <w:r>
         <w:rPr>
@@ -1748,13 +1001,63 @@
           <w:iCs/>
           <w:lang w:val="en-US"/>
         </w:rPr>
-        <w:t>Profile</w:t>
-      </w:r>
-      <w:r>
-        <w:rPr>
-          <w:lang w:val="en-US"/>
-        </w:rPr>
-        <w:t>.</w:t>
+        <w:t>Back</w:t>
+      </w:r>
+      <w:r>
+        <w:rPr>
+          <w:lang w:val="en-US"/>
+        </w:rPr>
+        <w:t xml:space="preserve"> to go back to</w:t>
+      </w:r>
+      <w:r>
+        <w:rPr>
+          <w:lang w:val="en-US"/>
+        </w:rPr>
+        <w:t xml:space="preserve"> the</w:t>
+      </w:r>
+      <w:r>
+        <w:rPr>
+          <w:lang w:val="en-US"/>
+        </w:rPr>
+        <w:t xml:space="preserve"> main screen.</w:t>
+      </w:r>
+      <w:r>
+        <w:rPr>
+          <w:lang w:val="en-US"/>
+        </w:rPr>
+        <w:t xml:space="preserve"> </w:t>
+      </w:r>
+      <w:r>
+        <w:rPr>
+          <w:lang w:val="en-US"/>
+        </w:rPr>
+        <w:t>C</w:t>
+      </w:r>
+      <w:r>
+        <w:rPr>
+          <w:lang w:val="en-US"/>
+        </w:rPr>
+        <w:t xml:space="preserve">lick on </w:t>
+      </w:r>
+      <w:r>
+        <w:rPr>
+          <w:i/>
+          <w:iCs/>
+          <w:lang w:val="en-US"/>
+        </w:rPr>
+        <w:t>Schedules</w:t>
+      </w:r>
+      <w:r>
+        <w:rPr>
+          <w:lang w:val="en-US"/>
+        </w:rPr>
+        <w:t xml:space="preserve"> </w:t>
+      </w:r>
+      <w:r>
+        <w:rPr>
+          <w:lang w:val="en-US"/>
+        </w:rPr>
+        <w:t>to be presented with the following screen:</w:t>
       </w:r>
     </w:p>
     <w:p>
@@ -1771,10 +1074,10 @@
           <w:lang w:val="en-US"/>
         </w:rPr>
         <w:drawing>
-          <wp:inline distT="0" distB="0" distL="0" distR="0" wp14:anchorId="6F6D9395" wp14:editId="5FB36BB4">
-            <wp:extent cx="5731510" cy="1466215"/>
-            <wp:effectExtent l="0" t="0" r="2540" b="635"/>
-            <wp:docPr id="10" name="Picture 10"/>
+          <wp:inline distT="0" distB="0" distL="0" distR="0" wp14:anchorId="09CE95E7" wp14:editId="778EEB2B">
+            <wp:extent cx="5719445" cy="2165350"/>
+            <wp:effectExtent l="0" t="0" r="0" b="6350"/>
+            <wp:docPr id="32" name="Picture 32"/>
             <wp:cNvGraphicFramePr>
               <a:graphicFrameLocks xmlns:a="http://schemas.openxmlformats.org/drawingml/2006/main" noChangeAspect="1"/>
             </wp:cNvGraphicFramePr>
@@ -1782,7 +1085,135 @@
               <a:graphicData uri="http://schemas.openxmlformats.org/drawingml/2006/picture">
                 <pic:pic xmlns:pic="http://schemas.openxmlformats.org/drawingml/2006/picture">
                   <pic:nvPicPr>
-                    <pic:cNvPr id="0" name="Picture 1"/>
+                    <pic:cNvPr id="0" name="Picture 8"/>
+                    <pic:cNvPicPr>
+                      <a:picLocks noChangeAspect="1" noChangeArrowheads="1"/>
+                    </pic:cNvPicPr>
+                  </pic:nvPicPr>
+                  <pic:blipFill>
+                    <a:blip r:embed="rId12" cstate="print">
+                      <a:extLst>
+                        <a:ext uri="{28A0092B-C50C-407E-A947-70E740481C1C}">
+                          <a14:useLocalDpi xmlns:a14="http://schemas.microsoft.com/office/drawing/2010/main" val="0"/>
+                        </a:ext>
+                      </a:extLst>
+                    </a:blip>
+                    <a:srcRect/>
+                    <a:stretch>
+                      <a:fillRect/>
+                    </a:stretch>
+                  </pic:blipFill>
+                  <pic:spPr bwMode="auto">
+                    <a:xfrm>
+                      <a:off x="0" y="0"/>
+                      <a:ext cx="5719445" cy="2165350"/>
+                    </a:xfrm>
+                    <a:prstGeom prst="rect">
+                      <a:avLst/>
+                    </a:prstGeom>
+                    <a:noFill/>
+                    <a:ln>
+                      <a:noFill/>
+                    </a:ln>
+                  </pic:spPr>
+                </pic:pic>
+              </a:graphicData>
+            </a:graphic>
+          </wp:inline>
+        </w:drawing>
+      </w:r>
+    </w:p>
+    <w:p>
+      <w:pPr>
+        <w:pStyle w:val="ListParagraph"/>
+        <w:spacing w:after="0"/>
+        <w:rPr>
+          <w:lang w:val="en-US"/>
+        </w:rPr>
+      </w:pPr>
+      <w:r>
+        <w:rPr>
+          <w:lang w:val="en-US"/>
+        </w:rPr>
+        <w:t>Under</w:t>
+      </w:r>
+      <w:r>
+        <w:rPr>
+          <w:lang w:val="en-US"/>
+        </w:rPr>
+        <w:t xml:space="preserve"> </w:t>
+      </w:r>
+      <w:r>
+        <w:rPr>
+          <w:i/>
+          <w:iCs/>
+          <w:lang w:val="en-US"/>
+        </w:rPr>
+        <w:t>Available Dates</w:t>
+      </w:r>
+      <w:r>
+        <w:rPr>
+          <w:lang w:val="en-US"/>
+        </w:rPr>
+        <w:t xml:space="preserve"> you will see </w:t>
+      </w:r>
+      <w:r>
+        <w:rPr>
+          <w:lang w:val="en-US"/>
+        </w:rPr>
+        <w:t>the</w:t>
+      </w:r>
+      <w:r>
+        <w:rPr>
+          <w:lang w:val="en-US"/>
+        </w:rPr>
+        <w:t xml:space="preserve"> dates that </w:t>
+      </w:r>
+      <w:r>
+        <w:rPr>
+          <w:lang w:val="en-US"/>
+        </w:rPr>
+        <w:t xml:space="preserve">are available to be assigned to you or another team </w:t>
+      </w:r>
+      <w:r>
+        <w:rPr>
+          <w:lang w:val="en-US"/>
+        </w:rPr>
+        <w:t>member/volunteer</w:t>
+      </w:r>
+      <w:r>
+        <w:rPr>
+          <w:lang w:val="en-US"/>
+        </w:rPr>
+        <w:t xml:space="preserve">. </w:t>
+      </w:r>
+    </w:p>
+    <w:p>
+      <w:pPr>
+        <w:spacing w:after="0"/>
+        <w:rPr>
+          <w:lang w:val="en-US"/>
+        </w:rPr>
+      </w:pPr>
+      <w:r>
+        <w:rPr>
+          <w:noProof/>
+          <w:lang w:val="en-US"/>
+        </w:rPr>
+        <w:lastRenderedPageBreak/>
+        <w:drawing>
+          <wp:inline distT="0" distB="0" distL="0" distR="0" wp14:anchorId="4A629840" wp14:editId="379751E0">
+            <wp:extent cx="5727700" cy="2171065"/>
+            <wp:effectExtent l="0" t="0" r="6350" b="635"/>
+            <wp:docPr id="33" name="Picture 33"/>
+            <wp:cNvGraphicFramePr>
+              <a:graphicFrameLocks xmlns:a="http://schemas.openxmlformats.org/drawingml/2006/main" noChangeAspect="1"/>
+            </wp:cNvGraphicFramePr>
+            <a:graphic xmlns:a="http://schemas.openxmlformats.org/drawingml/2006/main">
+              <a:graphicData uri="http://schemas.openxmlformats.org/drawingml/2006/picture">
+                <pic:pic xmlns:pic="http://schemas.openxmlformats.org/drawingml/2006/picture">
+                  <pic:nvPicPr>
+                    <pic:cNvPr id="0" name="Picture 9"/>
                     <pic:cNvPicPr>
                       <a:picLocks noChangeAspect="1" noChangeArrowheads="1"/>
                     </pic:cNvPicPr>
@@ -1803,7 +1234,7 @@
                   <pic:spPr bwMode="auto">
                     <a:xfrm>
                       <a:off x="0" y="0"/>
-                      <a:ext cx="5731510" cy="1466215"/>
+                      <a:ext cx="5727700" cy="2171065"/>
                     </a:xfrm>
                     <a:prstGeom prst="rect">
                       <a:avLst/>
@@ -1822,6 +1253,277 @@
     </w:p>
     <w:p>
       <w:pPr>
+        <w:pStyle w:val="ListParagraph"/>
+        <w:spacing w:after="0"/>
+        <w:rPr>
+          <w:lang w:val="en-US"/>
+        </w:rPr>
+      </w:pPr>
+      <w:r>
+        <w:rPr>
+          <w:lang w:val="en-US"/>
+        </w:rPr>
+        <w:t xml:space="preserve">Under </w:t>
+      </w:r>
+      <w:r>
+        <w:rPr>
+          <w:i/>
+          <w:iCs/>
+          <w:lang w:val="en-US"/>
+        </w:rPr>
+        <w:t>Your Currently Assigned Dates</w:t>
+      </w:r>
+      <w:r>
+        <w:rPr>
+          <w:lang w:val="en-US"/>
+        </w:rPr>
+        <w:t xml:space="preserve"> you will see all the dates assigned to you by </w:t>
+      </w:r>
+      <w:r>
+        <w:rPr>
+          <w:lang w:val="en-US"/>
+        </w:rPr>
+        <w:t xml:space="preserve">the </w:t>
+      </w:r>
+      <w:r>
+        <w:rPr>
+          <w:lang w:val="en-US"/>
+        </w:rPr>
+        <w:t xml:space="preserve">parish administrator. </w:t>
+      </w:r>
+    </w:p>
+    <w:p>
+      <w:pPr>
+        <w:pStyle w:val="ListParagraph"/>
+        <w:spacing w:after="0"/>
+        <w:rPr>
+          <w:lang w:val="en-US"/>
+        </w:rPr>
+      </w:pPr>
+      <w:r>
+        <w:rPr>
+          <w:noProof/>
+          <w:lang w:val="en-US"/>
+        </w:rPr>
+        <w:drawing>
+          <wp:inline distT="0" distB="0" distL="0" distR="0" wp14:anchorId="66EAB880" wp14:editId="395E2BD8">
+            <wp:extent cx="5727700" cy="2165350"/>
+            <wp:effectExtent l="0" t="0" r="6350" b="6350"/>
+            <wp:docPr id="35" name="Picture 35"/>
+            <wp:cNvGraphicFramePr>
+              <a:graphicFrameLocks xmlns:a="http://schemas.openxmlformats.org/drawingml/2006/main" noChangeAspect="1"/>
+            </wp:cNvGraphicFramePr>
+            <a:graphic xmlns:a="http://schemas.openxmlformats.org/drawingml/2006/main">
+              <a:graphicData uri="http://schemas.openxmlformats.org/drawingml/2006/picture">
+                <pic:pic xmlns:pic="http://schemas.openxmlformats.org/drawingml/2006/picture">
+                  <pic:nvPicPr>
+                    <pic:cNvPr id="0" name="Picture 11"/>
+                    <pic:cNvPicPr>
+                      <a:picLocks noChangeAspect="1" noChangeArrowheads="1"/>
+                    </pic:cNvPicPr>
+                  </pic:nvPicPr>
+                  <pic:blipFill>
+                    <a:blip r:embed="rId14" cstate="print">
+                      <a:extLst>
+                        <a:ext uri="{28A0092B-C50C-407E-A947-70E740481C1C}">
+                          <a14:useLocalDpi xmlns:a14="http://schemas.microsoft.com/office/drawing/2010/main" val="0"/>
+                        </a:ext>
+                      </a:extLst>
+                    </a:blip>
+                    <a:srcRect/>
+                    <a:stretch>
+                      <a:fillRect/>
+                    </a:stretch>
+                  </pic:blipFill>
+                  <pic:spPr bwMode="auto">
+                    <a:xfrm>
+                      <a:off x="0" y="0"/>
+                      <a:ext cx="5727700" cy="2165350"/>
+                    </a:xfrm>
+                    <a:prstGeom prst="rect">
+                      <a:avLst/>
+                    </a:prstGeom>
+                    <a:noFill/>
+                    <a:ln>
+                      <a:noFill/>
+                    </a:ln>
+                  </pic:spPr>
+                </pic:pic>
+              </a:graphicData>
+            </a:graphic>
+          </wp:inline>
+        </w:drawing>
+      </w:r>
+      <w:r>
+        <w:rPr>
+          <w:lang w:val="en-US"/>
+        </w:rPr>
+        <w:t xml:space="preserve">(Note: you may be assigned more </w:t>
+      </w:r>
+      <w:r>
+        <w:rPr>
+          <w:lang w:val="en-US"/>
+        </w:rPr>
+        <w:t>than</w:t>
+      </w:r>
+      <w:r>
+        <w:rPr>
+          <w:lang w:val="en-US"/>
+        </w:rPr>
+        <w:t xml:space="preserve"> 1 function).</w:t>
+      </w:r>
+    </w:p>
+    <w:p>
+      <w:pPr>
+        <w:spacing w:after="0"/>
+        <w:rPr>
+          <w:lang w:val="en-US"/>
+        </w:rPr>
+      </w:pPr>
+    </w:p>
+    <w:p>
+      <w:pPr>
+        <w:pStyle w:val="ListParagraph"/>
+        <w:spacing w:after="0"/>
+        <w:rPr>
+          <w:lang w:val="en-US"/>
+        </w:rPr>
+      </w:pPr>
+      <w:r>
+        <w:rPr>
+          <w:lang w:val="en-US"/>
+        </w:rPr>
+        <w:t>If you ca</w:t>
+      </w:r>
+      <w:r>
+        <w:rPr>
+          <w:lang w:val="en-US"/>
+        </w:rPr>
+        <w:t>nno</w:t>
+      </w:r>
+      <w:r>
+        <w:rPr>
+          <w:lang w:val="en-US"/>
+        </w:rPr>
+        <w:t xml:space="preserve">t make the date assigned to you, you will need to </w:t>
+      </w:r>
+      <w:r>
+        <w:rPr>
+          <w:lang w:val="en-US"/>
+        </w:rPr>
+        <w:t xml:space="preserve">click </w:t>
+      </w:r>
+      <w:r>
+        <w:rPr>
+          <w:i/>
+          <w:iCs/>
+          <w:lang w:val="en-US"/>
+        </w:rPr>
+        <w:t>delete</w:t>
+      </w:r>
+      <w:r>
+        <w:rPr>
+          <w:lang w:val="en-US"/>
+        </w:rPr>
+        <w:t xml:space="preserve"> to remove it from the</w:t>
+      </w:r>
+      <w:r>
+        <w:rPr>
+          <w:lang w:val="en-US"/>
+        </w:rPr>
+        <w:t xml:space="preserve"> list of currently assigned dates, so the</w:t>
+      </w:r>
+      <w:r>
+        <w:rPr>
+          <w:lang w:val="en-US"/>
+        </w:rPr>
+        <w:t xml:space="preserve"> parish</w:t>
+      </w:r>
+      <w:r>
+        <w:rPr>
+          <w:lang w:val="en-US"/>
+        </w:rPr>
+        <w:t xml:space="preserve"> administrator and your team members </w:t>
+      </w:r>
+      <w:r>
+        <w:rPr>
+          <w:lang w:val="en-US"/>
+        </w:rPr>
+        <w:t>may</w:t>
+      </w:r>
+      <w:r>
+        <w:rPr>
+          <w:lang w:val="en-US"/>
+        </w:rPr>
+        <w:t xml:space="preserve"> be </w:t>
+      </w:r>
+      <w:proofErr w:type="gramStart"/>
+      <w:r>
+        <w:rPr>
+          <w:lang w:val="en-US"/>
+        </w:rPr>
+        <w:t>notified</w:t>
+      </w:r>
+      <w:proofErr w:type="gramEnd"/>
+      <w:r>
+        <w:rPr>
+          <w:lang w:val="en-US"/>
+        </w:rPr>
+        <w:t xml:space="preserve"> and you can be replaced</w:t>
+      </w:r>
+      <w:r>
+        <w:rPr>
+          <w:lang w:val="en-US"/>
+        </w:rPr>
+        <w:t>. Conversely</w:t>
+      </w:r>
+      <w:r>
+        <w:rPr>
+          <w:lang w:val="en-US"/>
+        </w:rPr>
+        <w:t>,</w:t>
+      </w:r>
+      <w:r>
+        <w:rPr>
+          <w:lang w:val="en-US"/>
+        </w:rPr>
+        <w:t xml:space="preserve"> you </w:t>
+      </w:r>
+      <w:r>
+        <w:rPr>
+          <w:lang w:val="en-US"/>
+        </w:rPr>
+        <w:t>may</w:t>
+      </w:r>
+      <w:r>
+        <w:rPr>
+          <w:lang w:val="en-US"/>
+        </w:rPr>
+        <w:t xml:space="preserve"> want to check periodically if </w:t>
+      </w:r>
+      <w:r>
+        <w:rPr>
+          <w:lang w:val="en-US"/>
+        </w:rPr>
+        <w:t xml:space="preserve">dates become available under the </w:t>
+      </w:r>
+      <w:r>
+        <w:rPr>
+          <w:i/>
+          <w:iCs/>
+          <w:lang w:val="en-US"/>
+        </w:rPr>
+        <w:t>Available Dates</w:t>
+      </w:r>
+      <w:r>
+        <w:rPr>
+          <w:lang w:val="en-US"/>
+        </w:rPr>
+        <w:t xml:space="preserve"> section. These dates may have been removed from your team member’s assigned dates and so need to be filled.</w:t>
+      </w:r>
+    </w:p>
+    <w:p>
+      <w:pPr>
         <w:spacing w:after="0"/>
         <w:rPr>
           <w:lang w:val="en-US"/>
@@ -1844,13 +1546,13 @@
         <w:rPr>
           <w:lang w:val="en-US"/>
         </w:rPr>
-        <w:t>Click</w:t>
-      </w:r>
-      <w:r>
-        <w:rPr>
-          <w:lang w:val="en-US"/>
-        </w:rPr>
-        <w:t xml:space="preserve"> </w:t>
+        <w:t>C</w:t>
+      </w:r>
+      <w:r>
+        <w:rPr>
+          <w:lang w:val="en-US"/>
+        </w:rPr>
+        <w:t xml:space="preserve">lick on </w:t>
       </w:r>
       <w:r>
         <w:rPr>
@@ -1858,6 +1560,116 @@
           <w:iCs/>
           <w:lang w:val="en-US"/>
         </w:rPr>
+        <w:t>Profile</w:t>
+      </w:r>
+      <w:r>
+        <w:rPr>
+          <w:lang w:val="en-US"/>
+        </w:rPr>
+        <w:t>.</w:t>
+      </w:r>
+    </w:p>
+    <w:p>
+      <w:pPr>
+        <w:spacing w:after="0"/>
+        <w:ind w:left="360"/>
+        <w:rPr>
+          <w:lang w:val="en-US"/>
+        </w:rPr>
+      </w:pPr>
+      <w:r>
+        <w:rPr>
+          <w:noProof/>
+          <w:lang w:val="en-US"/>
+        </w:rPr>
+        <w:drawing>
+          <wp:inline distT="0" distB="0" distL="0" distR="0" wp14:anchorId="54170F8C" wp14:editId="61363295">
+            <wp:extent cx="5728970" cy="1085850"/>
+            <wp:effectExtent l="0" t="0" r="5080" b="0"/>
+            <wp:docPr id="36" name="Picture 36"/>
+            <wp:cNvGraphicFramePr>
+              <a:graphicFrameLocks xmlns:a="http://schemas.openxmlformats.org/drawingml/2006/main" noChangeAspect="1"/>
+            </wp:cNvGraphicFramePr>
+            <a:graphic xmlns:a="http://schemas.openxmlformats.org/drawingml/2006/main">
+              <a:graphicData uri="http://schemas.openxmlformats.org/drawingml/2006/picture">
+                <pic:pic xmlns:pic="http://schemas.openxmlformats.org/drawingml/2006/picture">
+                  <pic:nvPicPr>
+                    <pic:cNvPr id="0" name="Picture 12"/>
+                    <pic:cNvPicPr>
+                      <a:picLocks noChangeAspect="1" noChangeArrowheads="1"/>
+                    </pic:cNvPicPr>
+                  </pic:nvPicPr>
+                  <pic:blipFill>
+                    <a:blip r:embed="rId15">
+                      <a:extLst>
+                        <a:ext uri="{28A0092B-C50C-407E-A947-70E740481C1C}">
+                          <a14:useLocalDpi xmlns:a14="http://schemas.microsoft.com/office/drawing/2010/main" val="0"/>
+                        </a:ext>
+                      </a:extLst>
+                    </a:blip>
+                    <a:srcRect/>
+                    <a:stretch>
+                      <a:fillRect/>
+                    </a:stretch>
+                  </pic:blipFill>
+                  <pic:spPr bwMode="auto">
+                    <a:xfrm>
+                      <a:off x="0" y="0"/>
+                      <a:ext cx="5728970" cy="1085850"/>
+                    </a:xfrm>
+                    <a:prstGeom prst="rect">
+                      <a:avLst/>
+                    </a:prstGeom>
+                    <a:noFill/>
+                    <a:ln>
+                      <a:noFill/>
+                    </a:ln>
+                  </pic:spPr>
+                </pic:pic>
+              </a:graphicData>
+            </a:graphic>
+          </wp:inline>
+        </w:drawing>
+      </w:r>
+    </w:p>
+    <w:p>
+      <w:pPr>
+        <w:spacing w:after="0"/>
+        <w:rPr>
+          <w:lang w:val="en-US"/>
+        </w:rPr>
+      </w:pPr>
+    </w:p>
+    <w:p>
+      <w:pPr>
+        <w:pStyle w:val="ListParagraph"/>
+        <w:numPr>
+          <w:ilvl w:val="0"/>
+          <w:numId w:val="4"/>
+        </w:numPr>
+        <w:spacing w:after="0"/>
+        <w:rPr>
+          <w:lang w:val="en-US"/>
+        </w:rPr>
+      </w:pPr>
+      <w:r>
+        <w:rPr>
+          <w:lang w:val="en-US"/>
+        </w:rPr>
+        <w:t>Click</w:t>
+      </w:r>
+      <w:r>
+        <w:rPr>
+          <w:lang w:val="en-US"/>
+        </w:rPr>
+        <w:t xml:space="preserve"> </w:t>
+      </w:r>
+      <w:r>
+        <w:rPr>
+          <w:i/>
+          <w:iCs/>
+          <w:lang w:val="en-US"/>
+        </w:rPr>
         <w:t>Update Profile</w:t>
       </w:r>
       <w:r>
@@ -1884,6 +1696,7 @@
           <w:noProof/>
           <w:lang w:val="en-US"/>
         </w:rPr>
+        <w:lastRenderedPageBreak/>
         <w:drawing>
           <wp:inline distT="0" distB="0" distL="0" distR="0" wp14:anchorId="3C2B688C" wp14:editId="575467E8">
             <wp:extent cx="5731510" cy="2296160"/>
@@ -1900,7 +1713,7 @@
                     <pic:cNvPicPr/>
                   </pic:nvPicPr>
                   <pic:blipFill>
-                    <a:blip r:embed="rId14"/>
+                    <a:blip r:embed="rId16"/>
                     <a:stretch>
                       <a:fillRect/>
                     </a:stretch>

</xml_diff>

<commit_message>
Added instructions with Belci fixes
</commit_message>
<xml_diff>
--- a/instructions.docx
+++ b/instructions.docx
@@ -129,9 +129,9 @@
           <w:noProof/>
         </w:rPr>
         <w:drawing>
-          <wp:inline distT="0" distB="0" distL="0" distR="0" wp14:anchorId="4D8B8062" wp14:editId="7FA34C47">
-            <wp:extent cx="5731510" cy="2349500"/>
-            <wp:effectExtent l="0" t="0" r="2540" b="0"/>
+          <wp:inline distT="0" distB="0" distL="0" distR="0" wp14:anchorId="4D8B8062" wp14:editId="5A7EE2C7">
+            <wp:extent cx="5731510" cy="1997075"/>
+            <wp:effectExtent l="0" t="0" r="2540" b="3175"/>
             <wp:docPr id="1" name="Picture 1" descr="Graphical user interface, application&#10;&#10;Description automatically generated"/>
             <wp:cNvGraphicFramePr>
               <a:graphicFrameLocks xmlns:a="http://schemas.openxmlformats.org/drawingml/2006/main" noChangeAspect="1"/>
@@ -143,20 +143,27 @@
                     <pic:cNvPr id="1" name="Picture 1" descr="Graphical user interface, application&#10;&#10;Description automatically generated"/>
                     <pic:cNvPicPr/>
                   </pic:nvPicPr>
-                  <pic:blipFill>
+                  <pic:blipFill rotWithShape="1">
                     <a:blip r:embed="rId7"/>
-                    <a:stretch>
-                      <a:fillRect/>
-                    </a:stretch>
+                    <a:srcRect t="15000"/>
+                    <a:stretch/>
                   </pic:blipFill>
-                  <pic:spPr>
+                  <pic:spPr bwMode="auto">
                     <a:xfrm>
                       <a:off x="0" y="0"/>
-                      <a:ext cx="5731510" cy="2349500"/>
+                      <a:ext cx="5731510" cy="1997075"/>
                     </a:xfrm>
                     <a:prstGeom prst="rect">
                       <a:avLst/>
                     </a:prstGeom>
+                    <a:ln>
+                      <a:noFill/>
+                    </a:ln>
+                    <a:extLst>
+                      <a:ext uri="{53640926-AAD7-44D8-BBD7-CCE9431645EC}">
+                        <a14:shadowObscured xmlns:a14="http://schemas.microsoft.com/office/drawing/2010/main"/>
+                      </a:ext>
+                    </a:extLst>
                   </pic:spPr>
                 </pic:pic>
               </a:graphicData>
@@ -182,6 +189,232 @@
       </w:pPr>
       <w:r>
         <w:rPr>
+          <w:noProof/>
+          <w:lang w:val="en-US"/>
+        </w:rPr>
+        <mc:AlternateContent>
+          <mc:Choice Requires="wpg">
+            <w:drawing>
+              <wp:anchor distT="0" distB="0" distL="114300" distR="114300" simplePos="0" relativeHeight="251666432" behindDoc="0" locked="0" layoutInCell="1" allowOverlap="1" wp14:anchorId="665EC52C" wp14:editId="389299D8">
+                <wp:simplePos x="0" y="0"/>
+                <wp:positionH relativeFrom="column">
+                  <wp:posOffset>271145</wp:posOffset>
+                </wp:positionH>
+                <wp:positionV relativeFrom="paragraph">
+                  <wp:posOffset>286068</wp:posOffset>
+                </wp:positionV>
+                <wp:extent cx="5270500" cy="1816100"/>
+                <wp:effectExtent l="0" t="0" r="6350" b="0"/>
+                <wp:wrapSquare wrapText="bothSides"/>
+                <wp:docPr id="9" name="Group 9"/>
+                <wp:cNvGraphicFramePr/>
+                <a:graphic xmlns:a="http://schemas.openxmlformats.org/drawingml/2006/main">
+                  <a:graphicData uri="http://schemas.microsoft.com/office/word/2010/wordprocessingGroup">
+                    <wpg:wgp>
+                      <wpg:cNvGrpSpPr/>
+                      <wpg:grpSpPr>
+                        <a:xfrm>
+                          <a:off x="0" y="0"/>
+                          <a:ext cx="5270500" cy="1816100"/>
+                          <a:chOff x="0" y="0"/>
+                          <a:chExt cx="5270500" cy="1816100"/>
+                        </a:xfrm>
+                      </wpg:grpSpPr>
+                      <pic:pic xmlns:pic="http://schemas.openxmlformats.org/drawingml/2006/picture">
+                        <pic:nvPicPr>
+                          <pic:cNvPr id="29" name="Picture 29"/>
+                          <pic:cNvPicPr>
+                            <a:picLocks noChangeAspect="1"/>
+                          </pic:cNvPicPr>
+                        </pic:nvPicPr>
+                        <pic:blipFill>
+                          <a:blip r:embed="rId8">
+                            <a:extLst>
+                              <a:ext uri="{28A0092B-C50C-407E-A947-70E740481C1C}">
+                                <a14:useLocalDpi xmlns:a14="http://schemas.microsoft.com/office/drawing/2010/main" val="0"/>
+                              </a:ext>
+                            </a:extLst>
+                          </a:blip>
+                          <a:srcRect/>
+                          <a:stretch>
+                            <a:fillRect/>
+                          </a:stretch>
+                        </pic:blipFill>
+                        <pic:spPr bwMode="auto">
+                          <a:xfrm>
+                            <a:off x="0" y="0"/>
+                            <a:ext cx="5270500" cy="1816100"/>
+                          </a:xfrm>
+                          <a:prstGeom prst="rect">
+                            <a:avLst/>
+                          </a:prstGeom>
+                          <a:noFill/>
+                          <a:ln>
+                            <a:noFill/>
+                          </a:ln>
+                        </pic:spPr>
+                      </pic:pic>
+                      <wps:wsp>
+                        <wps:cNvPr id="6" name="Text Box 6"/>
+                        <wps:cNvSpPr txBox="1"/>
+                        <wps:spPr>
+                          <a:xfrm>
+                            <a:off x="85725" y="1104900"/>
+                            <a:ext cx="1752600" cy="330200"/>
+                          </a:xfrm>
+                          <a:prstGeom prst="rect">
+                            <a:avLst/>
+                          </a:prstGeom>
+                          <a:noFill/>
+                          <a:ln w="6350">
+                            <a:noFill/>
+                          </a:ln>
+                        </wps:spPr>
+                        <wps:txbx>
+                          <w:txbxContent>
+                            <w:p>
+                              <w:pPr>
+                                <w:rPr>
+                                  <w:lang w:val="en-US"/>
+                                </w:rPr>
+                              </w:pPr>
+                              <w:r>
+                                <w:rPr>
+                                  <w:lang w:val="en-US"/>
+                                </w:rPr>
+                                <w:t>Password100</w:t>
+                              </w:r>
+                            </w:p>
+                          </w:txbxContent>
+                        </wps:txbx>
+                        <wps:bodyPr rot="0" spcFirstLastPara="0" vertOverflow="overflow" horzOverflow="overflow" vert="horz" wrap="square" lIns="91440" tIns="45720" rIns="91440" bIns="45720" numCol="1" spcCol="0" rtlCol="0" fromWordArt="0" anchor="t" anchorCtr="0" forceAA="0" compatLnSpc="1">
+                          <a:prstTxWarp prst="textNoShape">
+                            <a:avLst/>
+                          </a:prstTxWarp>
+                          <a:noAutofit/>
+                        </wps:bodyPr>
+                      </wps:wsp>
+                      <wps:wsp>
+                        <wps:cNvPr id="5" name="Text Box 5"/>
+                        <wps:cNvSpPr txBox="1"/>
+                        <wps:spPr>
+                          <a:xfrm>
+                            <a:off x="171450" y="600075"/>
+                            <a:ext cx="1752600" cy="330200"/>
+                          </a:xfrm>
+                          <a:prstGeom prst="rect">
+                            <a:avLst/>
+                          </a:prstGeom>
+                          <a:noFill/>
+                          <a:ln w="6350">
+                            <a:noFill/>
+                          </a:ln>
+                        </wps:spPr>
+                        <wps:txbx>
+                          <w:txbxContent>
+                            <w:p>
+                              <w:pPr>
+                                <w:rPr>
+                                  <w:lang w:val="en-US"/>
+                                </w:rPr>
+                              </w:pPr>
+                              <w:r>
+                                <w:rPr>
+                                  <w:lang w:val="en-US"/>
+                                </w:rPr>
+                                <w:t>example@example.com</w:t>
+                              </w:r>
+                            </w:p>
+                          </w:txbxContent>
+                        </wps:txbx>
+                        <wps:bodyPr rot="0" spcFirstLastPara="0" vertOverflow="overflow" horzOverflow="overflow" vert="horz" wrap="square" lIns="91440" tIns="45720" rIns="91440" bIns="45720" numCol="1" spcCol="0" rtlCol="0" fromWordArt="0" anchor="t" anchorCtr="0" forceAA="0" compatLnSpc="1">
+                          <a:prstTxWarp prst="textNoShape">
+                            <a:avLst/>
+                          </a:prstTxWarp>
+                          <a:noAutofit/>
+                        </wps:bodyPr>
+                      </wps:wsp>
+                    </wpg:wgp>
+                  </a:graphicData>
+                </a:graphic>
+              </wp:anchor>
+            </w:drawing>
+          </mc:Choice>
+          <mc:Fallback>
+            <w:pict>
+              <v:group w14:anchorId="665EC52C" id="Group 9" o:spid="_x0000_s1026" style="position:absolute;margin-left:21.35pt;margin-top:22.55pt;width:415pt;height:143pt;z-index:251666432" coordsize="52705,18161" o:gfxdata="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">
+                <v:shapetype id="_x0000_t75" coordsize="21600,21600" o:spt="75" o:preferrelative="t" path="m@4@5l@4@11@9@11@9@5xe" filled="f" stroked="f">
+                  <v:stroke joinstyle="miter"/>
+                  <v:formulas>
+                    <v:f eqn="if lineDrawn pixelLineWidth 0"/>
+                    <v:f eqn="sum @0 1 0"/>
+                    <v:f eqn="sum 0 0 @1"/>
+                    <v:f eqn="prod @2 1 2"/>
+                    <v:f eqn="prod @3 21600 pixelWidth"/>
+                    <v:f eqn="prod @3 21600 pixelHeight"/>
+                    <v:f eqn="sum @0 0 1"/>
+                    <v:f eqn="prod @6 1 2"/>
+                    <v:f eqn="prod @7 21600 pixelWidth"/>
+                    <v:f eqn="sum @8 21600 0"/>
+                    <v:f eqn="prod @7 21600 pixelHeight"/>
+                    <v:f eqn="sum @10 21600 0"/>
+                  </v:formulas>
+                  <v:path o:extrusionok="f" gradientshapeok="t" o:connecttype="rect"/>
+                  <o:lock v:ext="edit" aspectratio="t"/>
+                </v:shapetype>
+                <v:shape id="Picture 29" o:spid="_x0000_s1027" type="#_x0000_t75" style="position:absolute;width:52705;height:18161;visibility:visible;mso-wrap-style:square" o:gfxdata="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">
+                  <v:imagedata r:id="rId9" o:title=""/>
+                </v:shape>
+                <v:shapetype id="_x0000_t202" coordsize="21600,21600" o:spt="202" path="m,l,21600r21600,l21600,xe">
+                  <v:stroke joinstyle="miter"/>
+                  <v:path gradientshapeok="t" o:connecttype="rect"/>
+                </v:shapetype>
+                <v:shape id="Text Box 6" o:spid="_x0000_s1028" type="#_x0000_t202" style="position:absolute;left:857;top:11049;width:17526;height:3302;visibility:visible;mso-wrap-style:square;v-text-anchor:top" o:gfxdata="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" filled="f" stroked="f" strokeweight=".5pt">
+                  <v:textbox>
+                    <w:txbxContent>
+                      <w:p>
+                        <w:pPr>
+                          <w:rPr>
+                            <w:lang w:val="en-US"/>
+                          </w:rPr>
+                        </w:pPr>
+                        <w:r>
+                          <w:rPr>
+                            <w:lang w:val="en-US"/>
+                          </w:rPr>
+                          <w:t>Password100</w:t>
+                        </w:r>
+                      </w:p>
+                    </w:txbxContent>
+                  </v:textbox>
+                </v:shape>
+                <v:shape id="Text Box 5" o:spid="_x0000_s1029" type="#_x0000_t202" style="position:absolute;left:1714;top:6000;width:17526;height:3302;visibility:visible;mso-wrap-style:square;v-text-anchor:top" o:gfxdata="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" filled="f" stroked="f" strokeweight=".5pt">
+                  <v:textbox>
+                    <w:txbxContent>
+                      <w:p>
+                        <w:pPr>
+                          <w:rPr>
+                            <w:lang w:val="en-US"/>
+                          </w:rPr>
+                        </w:pPr>
+                        <w:r>
+                          <w:rPr>
+                            <w:lang w:val="en-US"/>
+                          </w:rPr>
+                          <w:t>example@example.com</w:t>
+                        </w:r>
+                      </w:p>
+                    </w:txbxContent>
+                  </v:textbox>
+                </v:shape>
+                <w10:wrap type="square"/>
+              </v:group>
+            </w:pict>
+          </mc:Fallback>
+        </mc:AlternateContent>
+      </w:r>
+      <w:r>
+        <w:rPr>
           <w:lang w:val="en-US"/>
         </w:rPr>
         <w:t>Use your email and</w:t>
@@ -220,7 +453,7 @@
         <mc:AlternateContent>
           <mc:Choice Requires="wps">
             <w:drawing>
-              <wp:anchor distT="0" distB="0" distL="114300" distR="114300" simplePos="0" relativeHeight="251659264" behindDoc="0" locked="0" layoutInCell="1" allowOverlap="1" wp14:anchorId="4943E545" wp14:editId="28CEA6F3">
+              <wp:anchor distT="0" distB="0" distL="114300" distR="114300" simplePos="0" relativeHeight="251658240" behindDoc="0" locked="0" layoutInCell="1" allowOverlap="1" wp14:anchorId="4943E545" wp14:editId="7C70E3AB">
                 <wp:simplePos x="0" y="0"/>
                 <wp:positionH relativeFrom="column">
                   <wp:posOffset>146050</wp:posOffset>
@@ -280,272 +513,10 @@
           </mc:Choice>
           <mc:Fallback>
             <w:pict>
-              <v:rect w14:anchorId="7804B7E5" id="Rectangle 4" o:spid="_x0000_s1026" style="position:absolute;margin-left:11.5pt;margin-top:78pt;width:188pt;height:28pt;z-index:251659264;visibility:visible;mso-wrap-style:square;mso-wrap-distance-left:9pt;mso-wrap-distance-top:0;mso-wrap-distance-right:9pt;mso-wrap-distance-bottom:0;mso-position-horizontal:absolute;mso-position-horizontal-relative:text;mso-position-vertical:absolute;mso-position-vertical-relative:text;v-text-anchor:middle" o:gfxdata="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" filled="f" stroked="f" strokeweight="1pt"/>
+              <v:rect w14:anchorId="6C4652CE" id="Rectangle 4" o:spid="_x0000_s1026" style="position:absolute;margin-left:11.5pt;margin-top:78pt;width:188pt;height:28pt;z-index:251658240;visibility:visible;mso-wrap-style:square;mso-wrap-distance-left:9pt;mso-wrap-distance-top:0;mso-wrap-distance-right:9pt;mso-wrap-distance-bottom:0;mso-position-horizontal:absolute;mso-position-horizontal-relative:text;mso-position-vertical:absolute;mso-position-vertical-relative:text;v-text-anchor:middle" o:gfxdata="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" filled="f" stroked="f" strokeweight="1pt"/>
             </w:pict>
           </mc:Fallback>
         </mc:AlternateContent>
-      </w:r>
-    </w:p>
-    <w:p>
-      <w:pPr>
-        <w:spacing w:after="0"/>
-        <w:rPr>
-          <w:lang w:val="en-US"/>
-        </w:rPr>
-      </w:pPr>
-      <w:r>
-        <w:rPr>
-          <w:noProof/>
-          <w:lang w:val="en-US"/>
-        </w:rPr>
-        <mc:AlternateContent>
-          <mc:Choice Requires="wps">
-            <w:drawing>
-              <wp:anchor distT="0" distB="0" distL="114300" distR="114300" simplePos="0" relativeHeight="251662336" behindDoc="0" locked="0" layoutInCell="1" allowOverlap="1" wp14:anchorId="74A5F92A" wp14:editId="0794B7C1">
-                <wp:simplePos x="0" y="0"/>
-                <wp:positionH relativeFrom="column">
-                  <wp:posOffset>69850</wp:posOffset>
-                </wp:positionH>
-                <wp:positionV relativeFrom="paragraph">
-                  <wp:posOffset>1085215</wp:posOffset>
-                </wp:positionV>
-                <wp:extent cx="1752600" cy="330200"/>
-                <wp:effectExtent l="0" t="0" r="0" b="0"/>
-                <wp:wrapNone/>
-                <wp:docPr id="6" name="Text Box 6"/>
-                <wp:cNvGraphicFramePr/>
-                <a:graphic xmlns:a="http://schemas.openxmlformats.org/drawingml/2006/main">
-                  <a:graphicData uri="http://schemas.microsoft.com/office/word/2010/wordprocessingShape">
-                    <wps:wsp>
-                      <wps:cNvSpPr txBox="1"/>
-                      <wps:spPr>
-                        <a:xfrm>
-                          <a:off x="0" y="0"/>
-                          <a:ext cx="1752600" cy="330200"/>
-                        </a:xfrm>
-                        <a:prstGeom prst="rect">
-                          <a:avLst/>
-                        </a:prstGeom>
-                        <a:noFill/>
-                        <a:ln w="6350">
-                          <a:noFill/>
-                        </a:ln>
-                      </wps:spPr>
-                      <wps:txbx>
-                        <w:txbxContent>
-                          <w:p>
-                            <w:pPr>
-                              <w:rPr>
-                                <w:lang w:val="en-US"/>
-                              </w:rPr>
-                            </w:pPr>
-                            <w:r>
-                              <w:rPr>
-                                <w:lang w:val="en-US"/>
-                              </w:rPr>
-                              <w:t>Password100</w:t>
-                            </w:r>
-                          </w:p>
-                        </w:txbxContent>
-                      </wps:txbx>
-                      <wps:bodyPr rot="0" spcFirstLastPara="0" vertOverflow="overflow" horzOverflow="overflow" vert="horz" wrap="square" lIns="91440" tIns="45720" rIns="91440" bIns="45720" numCol="1" spcCol="0" rtlCol="0" fromWordArt="0" anchor="t" anchorCtr="0" forceAA="0" compatLnSpc="1">
-                        <a:prstTxWarp prst="textNoShape">
-                          <a:avLst/>
-                        </a:prstTxWarp>
-                        <a:noAutofit/>
-                      </wps:bodyPr>
-                    </wps:wsp>
-                  </a:graphicData>
-                </a:graphic>
-                <wp14:sizeRelH relativeFrom="margin">
-                  <wp14:pctWidth>0</wp14:pctWidth>
-                </wp14:sizeRelH>
-                <wp14:sizeRelV relativeFrom="margin">
-                  <wp14:pctHeight>0</wp14:pctHeight>
-                </wp14:sizeRelV>
-              </wp:anchor>
-            </w:drawing>
-          </mc:Choice>
-          <mc:Fallback>
-            <w:pict>
-              <v:shapetype w14:anchorId="74A5F92A" id="_x0000_t202" coordsize="21600,21600" o:spt="202" path="m,l,21600r21600,l21600,xe">
-                <v:stroke joinstyle="miter"/>
-                <v:path gradientshapeok="t" o:connecttype="rect"/>
-              </v:shapetype>
-              <v:shape id="Text Box 6" o:spid="_x0000_s1026" type="#_x0000_t202" style="position:absolute;margin-left:5.5pt;margin-top:85.45pt;width:138pt;height:26pt;z-index:251662336;visibility:visible;mso-wrap-style:square;mso-width-percent:0;mso-height-percent:0;mso-wrap-distance-left:9pt;mso-wrap-distance-top:0;mso-wrap-distance-right:9pt;mso-wrap-distance-bottom:0;mso-position-horizontal:absolute;mso-position-horizontal-relative:text;mso-position-vertical:absolute;mso-position-vertical-relative:text;mso-width-percent:0;mso-height-percent:0;mso-width-relative:margin;mso-height-relative:margin;v-text-anchor:top" o:gfxdata="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" filled="f" stroked="f" strokeweight=".5pt">
-                <v:textbox>
-                  <w:txbxContent>
-                    <w:p>
-                      <w:pPr>
-                        <w:rPr>
-                          <w:lang w:val="en-US"/>
-                        </w:rPr>
-                      </w:pPr>
-                      <w:r>
-                        <w:rPr>
-                          <w:lang w:val="en-US"/>
-                        </w:rPr>
-                        <w:t>Password100</w:t>
-                      </w:r>
-                    </w:p>
-                  </w:txbxContent>
-                </v:textbox>
-              </v:shape>
-            </w:pict>
-          </mc:Fallback>
-        </mc:AlternateContent>
-      </w:r>
-      <w:r>
-        <w:rPr>
-          <w:noProof/>
-          <w:lang w:val="en-US"/>
-        </w:rPr>
-        <mc:AlternateContent>
-          <mc:Choice Requires="wps">
-            <w:drawing>
-              <wp:anchor distT="0" distB="0" distL="114300" distR="114300" simplePos="0" relativeHeight="251660288" behindDoc="0" locked="0" layoutInCell="1" allowOverlap="1" wp14:anchorId="683DB67D" wp14:editId="79CBB219">
-                <wp:simplePos x="0" y="0"/>
-                <wp:positionH relativeFrom="column">
-                  <wp:posOffset>114300</wp:posOffset>
-                </wp:positionH>
-                <wp:positionV relativeFrom="paragraph">
-                  <wp:posOffset>590550</wp:posOffset>
-                </wp:positionV>
-                <wp:extent cx="1752600" cy="330200"/>
-                <wp:effectExtent l="0" t="0" r="0" b="0"/>
-                <wp:wrapNone/>
-                <wp:docPr id="5" name="Text Box 5"/>
-                <wp:cNvGraphicFramePr/>
-                <a:graphic xmlns:a="http://schemas.openxmlformats.org/drawingml/2006/main">
-                  <a:graphicData uri="http://schemas.microsoft.com/office/word/2010/wordprocessingShape">
-                    <wps:wsp>
-                      <wps:cNvSpPr txBox="1"/>
-                      <wps:spPr>
-                        <a:xfrm>
-                          <a:off x="0" y="0"/>
-                          <a:ext cx="1752600" cy="330200"/>
-                        </a:xfrm>
-                        <a:prstGeom prst="rect">
-                          <a:avLst/>
-                        </a:prstGeom>
-                        <a:noFill/>
-                        <a:ln w="6350">
-                          <a:noFill/>
-                        </a:ln>
-                      </wps:spPr>
-                      <wps:txbx>
-                        <w:txbxContent>
-                          <w:p>
-                            <w:pPr>
-                              <w:rPr>
-                                <w:lang w:val="en-US"/>
-                              </w:rPr>
-                            </w:pPr>
-                            <w:r>
-                              <w:rPr>
-                                <w:lang w:val="en-US"/>
-                              </w:rPr>
-                              <w:t>example@example.com</w:t>
-                            </w:r>
-                          </w:p>
-                        </w:txbxContent>
-                      </wps:txbx>
-                      <wps:bodyPr rot="0" spcFirstLastPara="0" vertOverflow="overflow" horzOverflow="overflow" vert="horz" wrap="square" lIns="91440" tIns="45720" rIns="91440" bIns="45720" numCol="1" spcCol="0" rtlCol="0" fromWordArt="0" anchor="t" anchorCtr="0" forceAA="0" compatLnSpc="1">
-                        <a:prstTxWarp prst="textNoShape">
-                          <a:avLst/>
-                        </a:prstTxWarp>
-                        <a:noAutofit/>
-                      </wps:bodyPr>
-                    </wps:wsp>
-                  </a:graphicData>
-                </a:graphic>
-                <wp14:sizeRelH relativeFrom="margin">
-                  <wp14:pctWidth>0</wp14:pctWidth>
-                </wp14:sizeRelH>
-                <wp14:sizeRelV relativeFrom="margin">
-                  <wp14:pctHeight>0</wp14:pctHeight>
-                </wp14:sizeRelV>
-              </wp:anchor>
-            </w:drawing>
-          </mc:Choice>
-          <mc:Fallback>
-            <w:pict>
-              <v:shape w14:anchorId="683DB67D" id="Text Box 5" o:spid="_x0000_s1027" type="#_x0000_t202" style="position:absolute;margin-left:9pt;margin-top:46.5pt;width:138pt;height:26pt;z-index:251660288;visibility:visible;mso-wrap-style:square;mso-width-percent:0;mso-height-percent:0;mso-wrap-distance-left:9pt;mso-wrap-distance-top:0;mso-wrap-distance-right:9pt;mso-wrap-distance-bottom:0;mso-position-horizontal:absolute;mso-position-horizontal-relative:text;mso-position-vertical:absolute;mso-position-vertical-relative:text;mso-width-percent:0;mso-height-percent:0;mso-width-relative:margin;mso-height-relative:margin;v-text-anchor:top" o:gfxdata="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" filled="f" stroked="f" strokeweight=".5pt">
-                <v:textbox>
-                  <w:txbxContent>
-                    <w:p>
-                      <w:pPr>
-                        <w:rPr>
-                          <w:lang w:val="en-US"/>
-                        </w:rPr>
-                      </w:pPr>
-                      <w:r>
-                        <w:rPr>
-                          <w:lang w:val="en-US"/>
-                        </w:rPr>
-                        <w:t>example@example.com</w:t>
-                      </w:r>
-                    </w:p>
-                  </w:txbxContent>
-                </v:textbox>
-              </v:shape>
-            </w:pict>
-          </mc:Fallback>
-        </mc:AlternateContent>
-      </w:r>
-      <w:r>
-        <w:rPr>
-          <w:noProof/>
-          <w:lang w:val="en-US"/>
-        </w:rPr>
-        <w:drawing>
-          <wp:inline distT="0" distB="0" distL="0" distR="0" wp14:anchorId="248F1C37" wp14:editId="3F8DD75E">
-            <wp:extent cx="5270500" cy="1816100"/>
-            <wp:effectExtent l="0" t="0" r="6350" b="0"/>
-            <wp:docPr id="29" name="Picture 29"/>
-            <wp:cNvGraphicFramePr>
-              <a:graphicFrameLocks xmlns:a="http://schemas.openxmlformats.org/drawingml/2006/main" noChangeAspect="1"/>
-            </wp:cNvGraphicFramePr>
-            <a:graphic xmlns:a="http://schemas.openxmlformats.org/drawingml/2006/main">
-              <a:graphicData uri="http://schemas.openxmlformats.org/drawingml/2006/picture">
-                <pic:pic xmlns:pic="http://schemas.openxmlformats.org/drawingml/2006/picture">
-                  <pic:nvPicPr>
-                    <pic:cNvPr id="0" name="Picture 5"/>
-                    <pic:cNvPicPr>
-                      <a:picLocks noChangeAspect="1" noChangeArrowheads="1"/>
-                    </pic:cNvPicPr>
-                  </pic:nvPicPr>
-                  <pic:blipFill>
-                    <a:blip r:embed="rId8">
-                      <a:extLst>
-                        <a:ext uri="{28A0092B-C50C-407E-A947-70E740481C1C}">
-                          <a14:useLocalDpi xmlns:a14="http://schemas.microsoft.com/office/drawing/2010/main" val="0"/>
-                        </a:ext>
-                      </a:extLst>
-                    </a:blip>
-                    <a:srcRect/>
-                    <a:stretch>
-                      <a:fillRect/>
-                    </a:stretch>
-                  </pic:blipFill>
-                  <pic:spPr bwMode="auto">
-                    <a:xfrm>
-                      <a:off x="0" y="0"/>
-                      <a:ext cx="5270500" cy="1816100"/>
-                    </a:xfrm>
-                    <a:prstGeom prst="rect">
-                      <a:avLst/>
-                    </a:prstGeom>
-                    <a:noFill/>
-                    <a:ln>
-                      <a:noFill/>
-                    </a:ln>
-                  </pic:spPr>
-                </pic:pic>
-              </a:graphicData>
-            </a:graphic>
-          </wp:inline>
-        </w:drawing>
       </w:r>
     </w:p>
     <w:p>
@@ -582,13 +553,13 @@
           <w:lang w:val="en-US"/>
         </w:rPr>
         <w:drawing>
-          <wp:anchor distT="0" distB="0" distL="114300" distR="114300" simplePos="0" relativeHeight="251663360" behindDoc="0" locked="0" layoutInCell="1" allowOverlap="1" wp14:anchorId="14C78A7A" wp14:editId="3A8BA204">
+          <wp:anchor distT="0" distB="0" distL="114300" distR="114300" simplePos="0" relativeHeight="251662336" behindDoc="0" locked="0" layoutInCell="1" allowOverlap="1" wp14:anchorId="14C78A7A" wp14:editId="678431F9">
             <wp:simplePos x="0" y="0"/>
             <wp:positionH relativeFrom="column">
-              <wp:posOffset>38100</wp:posOffset>
+              <wp:posOffset>109538</wp:posOffset>
             </wp:positionH>
             <wp:positionV relativeFrom="paragraph">
-              <wp:posOffset>534670</wp:posOffset>
+              <wp:posOffset>501332</wp:posOffset>
             </wp:positionV>
             <wp:extent cx="5731510" cy="288925"/>
             <wp:effectExtent l="0" t="0" r="2540" b="0"/>
@@ -605,7 +576,7 @@
                     <pic:cNvPicPr/>
                   </pic:nvPicPr>
                   <pic:blipFill>
-                    <a:blip r:embed="rId9" cstate="print">
+                    <a:blip r:embed="rId10" cstate="print">
                       <a:extLst>
                         <a:ext uri="{28A0092B-C50C-407E-A947-70E740481C1C}">
                           <a14:useLocalDpi xmlns:a14="http://schemas.microsoft.com/office/drawing/2010/main" val="0"/>
@@ -772,9 +743,9 @@
           <w:lang w:val="en-US"/>
         </w:rPr>
         <w:drawing>
-          <wp:inline distT="0" distB="0" distL="0" distR="0" wp14:anchorId="5FF1E6CD" wp14:editId="6EA582E9">
-            <wp:extent cx="5727700" cy="1193800"/>
-            <wp:effectExtent l="0" t="0" r="6350" b="6350"/>
+          <wp:inline distT="0" distB="0" distL="0" distR="0" wp14:anchorId="5FF1E6CD" wp14:editId="398BD4AA">
+            <wp:extent cx="5586412" cy="1193800"/>
+            <wp:effectExtent l="0" t="0" r="0" b="6350"/>
             <wp:docPr id="30" name="Picture 30"/>
             <wp:cNvGraphicFramePr>
               <a:graphicFrameLocks xmlns:a="http://schemas.openxmlformats.org/drawingml/2006/main" noChangeAspect="1"/>
@@ -788,23 +759,21 @@
                       <a:picLocks noChangeAspect="1" noChangeArrowheads="1"/>
                     </pic:cNvPicPr>
                   </pic:nvPicPr>
-                  <pic:blipFill>
-                    <a:blip r:embed="rId10" cstate="print">
+                  <pic:blipFill rotWithShape="1">
+                    <a:blip r:embed="rId11" cstate="print">
                       <a:extLst>
                         <a:ext uri="{28A0092B-C50C-407E-A947-70E740481C1C}">
                           <a14:useLocalDpi xmlns:a14="http://schemas.microsoft.com/office/drawing/2010/main" val="0"/>
                         </a:ext>
                       </a:extLst>
                     </a:blip>
-                    <a:srcRect/>
-                    <a:stretch>
-                      <a:fillRect/>
-                    </a:stretch>
+                    <a:srcRect r="2467"/>
+                    <a:stretch/>
                   </pic:blipFill>
                   <pic:spPr bwMode="auto">
                     <a:xfrm>
                       <a:off x="0" y="0"/>
-                      <a:ext cx="5727700" cy="1193800"/>
+                      <a:ext cx="5586412" cy="1193800"/>
                     </a:xfrm>
                     <a:prstGeom prst="rect">
                       <a:avLst/>
@@ -813,6 +782,11 @@
                     <a:ln>
                       <a:noFill/>
                     </a:ln>
+                    <a:extLst>
+                      <a:ext uri="{53640926-AAD7-44D8-BBD7-CCE9431645EC}">
+                        <a14:shadowObscured xmlns:a14="http://schemas.microsoft.com/office/drawing/2010/main"/>
+                      </a:ext>
+                    </a:extLst>
                   </pic:spPr>
                 </pic:pic>
               </a:graphicData>
@@ -870,21 +844,7 @@
         <w:rPr>
           <w:lang w:val="en-US"/>
         </w:rPr>
-        <w:t>This will allow you to see what ‘functions’ you are assigned to (</w:t>
-      </w:r>
-      <w:proofErr w:type="gramStart"/>
-      <w:r>
-        <w:rPr>
-          <w:lang w:val="en-US"/>
-        </w:rPr>
-        <w:t>E.g.</w:t>
-      </w:r>
-      <w:proofErr w:type="gramEnd"/>
-      <w:r>
-        <w:rPr>
-          <w:lang w:val="en-US"/>
-        </w:rPr>
-        <w:t xml:space="preserve"> Reader).</w:t>
+        <w:t>This will allow you to see what ‘functions’ you are assigned to (E.g. Reader).</w:t>
       </w:r>
     </w:p>
     <w:p>
@@ -918,7 +878,7 @@
                     </pic:cNvPicPr>
                   </pic:nvPicPr>
                   <pic:blipFill>
-                    <a:blip r:embed="rId11" cstate="print">
+                    <a:blip r:embed="rId12" cstate="print">
                       <a:extLst>
                         <a:ext uri="{28A0092B-C50C-407E-A947-70E740481C1C}">
                           <a14:useLocalDpi xmlns:a14="http://schemas.microsoft.com/office/drawing/2010/main" val="0"/>
@@ -974,6 +934,44 @@
     <w:p>
       <w:pPr>
         <w:pStyle w:val="ListParagraph"/>
+        <w:spacing w:after="0"/>
+        <w:rPr>
+          <w:lang w:val="en-US"/>
+        </w:rPr>
+      </w:pPr>
+      <w:r>
+        <w:rPr>
+          <w:lang w:val="en-US"/>
+        </w:rPr>
+        <w:t xml:space="preserve">Click </w:t>
+      </w:r>
+      <w:r>
+        <w:rPr>
+          <w:i/>
+          <w:iCs/>
+          <w:lang w:val="en-US"/>
+        </w:rPr>
+        <w:t>Back</w:t>
+      </w:r>
+      <w:r>
+        <w:rPr>
+          <w:lang w:val="en-US"/>
+        </w:rPr>
+        <w:t xml:space="preserve"> to go back to the main screen.</w:t>
+      </w:r>
+    </w:p>
+    <w:p>
+      <w:pPr>
+        <w:pStyle w:val="ListParagraph"/>
+        <w:spacing w:after="0"/>
+        <w:rPr>
+          <w:lang w:val="en-US"/>
+        </w:rPr>
+      </w:pPr>
+    </w:p>
+    <w:p>
+      <w:pPr>
+        <w:pStyle w:val="ListParagraph"/>
         <w:numPr>
           <w:ilvl w:val="0"/>
           <w:numId w:val="4"/>
@@ -985,99 +983,22 @@
       </w:pPr>
       <w:r>
         <w:rPr>
-          <w:lang w:val="en-US"/>
-        </w:rPr>
-        <w:t>Click</w:t>
-      </w:r>
-      <w:r>
-        <w:rPr>
-          <w:lang w:val="en-US"/>
-        </w:rPr>
-        <w:t xml:space="preserve"> </w:t>
-      </w:r>
-      <w:r>
-        <w:rPr>
-          <w:i/>
-          <w:iCs/>
-          <w:lang w:val="en-US"/>
-        </w:rPr>
-        <w:t>Back</w:t>
-      </w:r>
-      <w:r>
-        <w:rPr>
-          <w:lang w:val="en-US"/>
-        </w:rPr>
-        <w:t xml:space="preserve"> to go back to</w:t>
-      </w:r>
-      <w:r>
-        <w:rPr>
-          <w:lang w:val="en-US"/>
-        </w:rPr>
-        <w:t xml:space="preserve"> the</w:t>
-      </w:r>
-      <w:r>
-        <w:rPr>
-          <w:lang w:val="en-US"/>
-        </w:rPr>
-        <w:t xml:space="preserve"> main screen.</w:t>
-      </w:r>
-      <w:r>
-        <w:rPr>
-          <w:lang w:val="en-US"/>
-        </w:rPr>
-        <w:t xml:space="preserve"> </w:t>
-      </w:r>
-      <w:r>
-        <w:rPr>
-          <w:lang w:val="en-US"/>
-        </w:rPr>
-        <w:t>C</w:t>
-      </w:r>
-      <w:r>
-        <w:rPr>
-          <w:lang w:val="en-US"/>
-        </w:rPr>
-        <w:t xml:space="preserve">lick on </w:t>
-      </w:r>
-      <w:r>
-        <w:rPr>
-          <w:i/>
-          <w:iCs/>
-          <w:lang w:val="en-US"/>
-        </w:rPr>
-        <w:t>Schedules</w:t>
-      </w:r>
-      <w:r>
-        <w:rPr>
-          <w:lang w:val="en-US"/>
-        </w:rPr>
-        <w:t xml:space="preserve"> </w:t>
-      </w:r>
-      <w:r>
-        <w:rPr>
-          <w:lang w:val="en-US"/>
-        </w:rPr>
-        <w:t>to be presented with the following screen:</w:t>
-      </w:r>
-    </w:p>
-    <w:p>
-      <w:pPr>
-        <w:spacing w:after="0"/>
-        <w:ind w:left="360"/>
-        <w:rPr>
-          <w:lang w:val="en-US"/>
-        </w:rPr>
-      </w:pPr>
-      <w:r>
-        <w:rPr>
           <w:noProof/>
           <w:lang w:val="en-US"/>
         </w:rPr>
         <w:drawing>
-          <wp:inline distT="0" distB="0" distL="0" distR="0" wp14:anchorId="09CE95E7" wp14:editId="778EEB2B">
-            <wp:extent cx="5719445" cy="2165350"/>
-            <wp:effectExtent l="0" t="0" r="0" b="6350"/>
-            <wp:docPr id="32" name="Picture 32"/>
+          <wp:anchor distT="0" distB="0" distL="114300" distR="114300" simplePos="0" relativeHeight="251667456" behindDoc="0" locked="0" layoutInCell="1" allowOverlap="1" wp14:anchorId="68780017" wp14:editId="4109C450">
+            <wp:simplePos x="0" y="0"/>
+            <wp:positionH relativeFrom="column">
+              <wp:posOffset>306705</wp:posOffset>
+            </wp:positionH>
+            <wp:positionV relativeFrom="paragraph">
+              <wp:posOffset>445135</wp:posOffset>
+            </wp:positionV>
+            <wp:extent cx="5731510" cy="2327275"/>
+            <wp:effectExtent l="0" t="0" r="2540" b="0"/>
+            <wp:wrapSquare wrapText="bothSides"/>
+            <wp:docPr id="7" name="Picture 7"/>
             <wp:cNvGraphicFramePr>
               <a:graphicFrameLocks xmlns:a="http://schemas.openxmlformats.org/drawingml/2006/main" noChangeAspect="1"/>
             </wp:cNvGraphicFramePr>
@@ -1085,135 +1006,7 @@
               <a:graphicData uri="http://schemas.openxmlformats.org/drawingml/2006/picture">
                 <pic:pic xmlns:pic="http://schemas.openxmlformats.org/drawingml/2006/picture">
                   <pic:nvPicPr>
-                    <pic:cNvPr id="0" name="Picture 8"/>
-                    <pic:cNvPicPr>
-                      <a:picLocks noChangeAspect="1" noChangeArrowheads="1"/>
-                    </pic:cNvPicPr>
-                  </pic:nvPicPr>
-                  <pic:blipFill>
-                    <a:blip r:embed="rId12" cstate="print">
-                      <a:extLst>
-                        <a:ext uri="{28A0092B-C50C-407E-A947-70E740481C1C}">
-                          <a14:useLocalDpi xmlns:a14="http://schemas.microsoft.com/office/drawing/2010/main" val="0"/>
-                        </a:ext>
-                      </a:extLst>
-                    </a:blip>
-                    <a:srcRect/>
-                    <a:stretch>
-                      <a:fillRect/>
-                    </a:stretch>
-                  </pic:blipFill>
-                  <pic:spPr bwMode="auto">
-                    <a:xfrm>
-                      <a:off x="0" y="0"/>
-                      <a:ext cx="5719445" cy="2165350"/>
-                    </a:xfrm>
-                    <a:prstGeom prst="rect">
-                      <a:avLst/>
-                    </a:prstGeom>
-                    <a:noFill/>
-                    <a:ln>
-                      <a:noFill/>
-                    </a:ln>
-                  </pic:spPr>
-                </pic:pic>
-              </a:graphicData>
-            </a:graphic>
-          </wp:inline>
-        </w:drawing>
-      </w:r>
-    </w:p>
-    <w:p>
-      <w:pPr>
-        <w:pStyle w:val="ListParagraph"/>
-        <w:spacing w:after="0"/>
-        <w:rPr>
-          <w:lang w:val="en-US"/>
-        </w:rPr>
-      </w:pPr>
-      <w:r>
-        <w:rPr>
-          <w:lang w:val="en-US"/>
-        </w:rPr>
-        <w:t>Under</w:t>
-      </w:r>
-      <w:r>
-        <w:rPr>
-          <w:lang w:val="en-US"/>
-        </w:rPr>
-        <w:t xml:space="preserve"> </w:t>
-      </w:r>
-      <w:r>
-        <w:rPr>
-          <w:i/>
-          <w:iCs/>
-          <w:lang w:val="en-US"/>
-        </w:rPr>
-        <w:t>Available Dates</w:t>
-      </w:r>
-      <w:r>
-        <w:rPr>
-          <w:lang w:val="en-US"/>
-        </w:rPr>
-        <w:t xml:space="preserve"> you will see </w:t>
-      </w:r>
-      <w:r>
-        <w:rPr>
-          <w:lang w:val="en-US"/>
-        </w:rPr>
-        <w:t>the</w:t>
-      </w:r>
-      <w:r>
-        <w:rPr>
-          <w:lang w:val="en-US"/>
-        </w:rPr>
-        <w:t xml:space="preserve"> dates that </w:t>
-      </w:r>
-      <w:r>
-        <w:rPr>
-          <w:lang w:val="en-US"/>
-        </w:rPr>
-        <w:t xml:space="preserve">are available to be assigned to you or another team </w:t>
-      </w:r>
-      <w:r>
-        <w:rPr>
-          <w:lang w:val="en-US"/>
-        </w:rPr>
-        <w:t>member/volunteer</w:t>
-      </w:r>
-      <w:r>
-        <w:rPr>
-          <w:lang w:val="en-US"/>
-        </w:rPr>
-        <w:t xml:space="preserve">. </w:t>
-      </w:r>
-    </w:p>
-    <w:p>
-      <w:pPr>
-        <w:spacing w:after="0"/>
-        <w:rPr>
-          <w:lang w:val="en-US"/>
-        </w:rPr>
-      </w:pPr>
-      <w:r>
-        <w:rPr>
-          <w:noProof/>
-          <w:lang w:val="en-US"/>
-        </w:rPr>
-        <w:lastRenderedPageBreak/>
-        <w:drawing>
-          <wp:inline distT="0" distB="0" distL="0" distR="0" wp14:anchorId="4A629840" wp14:editId="379751E0">
-            <wp:extent cx="5727700" cy="2171065"/>
-            <wp:effectExtent l="0" t="0" r="6350" b="635"/>
-            <wp:docPr id="33" name="Picture 33"/>
-            <wp:cNvGraphicFramePr>
-              <a:graphicFrameLocks xmlns:a="http://schemas.openxmlformats.org/drawingml/2006/main" noChangeAspect="1"/>
-            </wp:cNvGraphicFramePr>
-            <a:graphic xmlns:a="http://schemas.openxmlformats.org/drawingml/2006/main">
-              <a:graphicData uri="http://schemas.openxmlformats.org/drawingml/2006/picture">
-                <pic:pic xmlns:pic="http://schemas.openxmlformats.org/drawingml/2006/picture">
-                  <pic:nvPicPr>
-                    <pic:cNvPr id="0" name="Picture 9"/>
+                    <pic:cNvPr id="0" name="Picture 2"/>
                     <pic:cNvPicPr>
                       <a:picLocks noChangeAspect="1" noChangeArrowheads="1"/>
                     </pic:cNvPicPr>
@@ -1234,7 +1027,7 @@
                   <pic:spPr bwMode="auto">
                     <a:xfrm>
                       <a:off x="0" y="0"/>
-                      <a:ext cx="5727700" cy="2171065"/>
+                      <a:ext cx="5731510" cy="2327275"/>
                     </a:xfrm>
                     <a:prstGeom prst="rect">
                       <a:avLst/>
@@ -1247,23 +1040,20 @@
                 </pic:pic>
               </a:graphicData>
             </a:graphic>
-          </wp:inline>
+          </wp:anchor>
         </w:drawing>
       </w:r>
-    </w:p>
-    <w:p>
-      <w:pPr>
-        <w:pStyle w:val="ListParagraph"/>
-        <w:spacing w:after="0"/>
-        <w:rPr>
-          <w:lang w:val="en-US"/>
-        </w:rPr>
-      </w:pPr>
-      <w:r>
-        <w:rPr>
-          <w:lang w:val="en-US"/>
-        </w:rPr>
-        <w:t xml:space="preserve">Under </w:t>
+      <w:r>
+        <w:rPr>
+          <w:lang w:val="en-US"/>
+        </w:rPr>
+        <w:t>C</w:t>
+      </w:r>
+      <w:r>
+        <w:rPr>
+          <w:lang w:val="en-US"/>
+        </w:rPr>
+        <w:t xml:space="preserve">lick on </w:t>
       </w:r>
       <w:r>
         <w:rPr>
@@ -1271,6 +1061,99 @@
           <w:iCs/>
           <w:lang w:val="en-US"/>
         </w:rPr>
+        <w:t>Schedules</w:t>
+      </w:r>
+      <w:r>
+        <w:rPr>
+          <w:lang w:val="en-US"/>
+        </w:rPr>
+        <w:t xml:space="preserve">. </w:t>
+      </w:r>
+      <w:r>
+        <w:rPr>
+          <w:lang w:val="en-US"/>
+        </w:rPr>
+        <w:t>Under</w:t>
+      </w:r>
+      <w:r>
+        <w:rPr>
+          <w:lang w:val="en-US"/>
+        </w:rPr>
+        <w:t xml:space="preserve"> </w:t>
+      </w:r>
+      <w:r>
+        <w:rPr>
+          <w:i/>
+          <w:iCs/>
+          <w:lang w:val="en-US"/>
+        </w:rPr>
+        <w:t>Available Dates</w:t>
+      </w:r>
+      <w:r>
+        <w:rPr>
+          <w:lang w:val="en-US"/>
+        </w:rPr>
+        <w:t xml:space="preserve"> you will see </w:t>
+      </w:r>
+      <w:r>
+        <w:rPr>
+          <w:lang w:val="en-US"/>
+        </w:rPr>
+        <w:t>the</w:t>
+      </w:r>
+      <w:r>
+        <w:rPr>
+          <w:lang w:val="en-US"/>
+        </w:rPr>
+        <w:t xml:space="preserve"> dates that </w:t>
+      </w:r>
+      <w:r>
+        <w:rPr>
+          <w:lang w:val="en-US"/>
+        </w:rPr>
+        <w:t xml:space="preserve">are available to be assigned to you or another team </w:t>
+      </w:r>
+      <w:r>
+        <w:rPr>
+          <w:lang w:val="en-US"/>
+        </w:rPr>
+        <w:t>member/volunteer</w:t>
+      </w:r>
+      <w:r>
+        <w:rPr>
+          <w:lang w:val="en-US"/>
+        </w:rPr>
+        <w:t xml:space="preserve">. </w:t>
+      </w:r>
+    </w:p>
+    <w:p>
+      <w:pPr>
+        <w:spacing w:after="0"/>
+        <w:rPr>
+          <w:lang w:val="en-US"/>
+        </w:rPr>
+      </w:pPr>
+    </w:p>
+    <w:p>
+      <w:pPr>
+        <w:pStyle w:val="ListParagraph"/>
+        <w:spacing w:after="0"/>
+        <w:rPr>
+          <w:lang w:val="en-US"/>
+        </w:rPr>
+      </w:pPr>
+      <w:r>
+        <w:rPr>
+          <w:lang w:val="en-US"/>
+        </w:rPr>
+        <w:t xml:space="preserve">Under </w:t>
+      </w:r>
+      <w:r>
+        <w:rPr>
+          <w:i/>
+          <w:iCs/>
+          <w:lang w:val="en-US"/>
+        </w:rPr>
         <w:t>Your Currently Assigned Dates</w:t>
       </w:r>
       <w:r>
@@ -1305,11 +1188,12 @@
           <w:noProof/>
           <w:lang w:val="en-US"/>
         </w:rPr>
+        <w:lastRenderedPageBreak/>
         <w:drawing>
-          <wp:inline distT="0" distB="0" distL="0" distR="0" wp14:anchorId="66EAB880" wp14:editId="395E2BD8">
-            <wp:extent cx="5727700" cy="2165350"/>
-            <wp:effectExtent l="0" t="0" r="6350" b="6350"/>
-            <wp:docPr id="35" name="Picture 35"/>
+          <wp:inline distT="0" distB="0" distL="0" distR="0" wp14:anchorId="4A94E607" wp14:editId="21BF2F2A">
+            <wp:extent cx="5731510" cy="2360930"/>
+            <wp:effectExtent l="0" t="0" r="2540" b="1270"/>
+            <wp:docPr id="8" name="Picture 8"/>
             <wp:cNvGraphicFramePr>
               <a:graphicFrameLocks xmlns:a="http://schemas.openxmlformats.org/drawingml/2006/main" noChangeAspect="1"/>
             </wp:cNvGraphicFramePr>
@@ -1317,7 +1201,7 @@
               <a:graphicData uri="http://schemas.openxmlformats.org/drawingml/2006/picture">
                 <pic:pic xmlns:pic="http://schemas.openxmlformats.org/drawingml/2006/picture">
                   <pic:nvPicPr>
-                    <pic:cNvPr id="0" name="Picture 11"/>
+                    <pic:cNvPr id="0" name="Picture 3"/>
                     <pic:cNvPicPr>
                       <a:picLocks noChangeAspect="1" noChangeArrowheads="1"/>
                     </pic:cNvPicPr>
@@ -1338,7 +1222,7 @@
                   <pic:spPr bwMode="auto">
                     <a:xfrm>
                       <a:off x="0" y="0"/>
-                      <a:ext cx="5727700" cy="2165350"/>
+                      <a:ext cx="5731510" cy="2360930"/>
                     </a:xfrm>
                     <a:prstGeom prst="rect">
                       <a:avLst/>
@@ -1457,14 +1341,12 @@
         </w:rPr>
         <w:t xml:space="preserve"> be </w:t>
       </w:r>
-      <w:proofErr w:type="gramStart"/>
-      <w:r>
-        <w:rPr>
-          <w:lang w:val="en-US"/>
-        </w:rPr>
-        <w:t>notified</w:t>
-      </w:r>
-      <w:proofErr w:type="gramEnd"/>
+      <w:r>
+        <w:rPr>
+          <w:lang w:val="en-US"/>
+        </w:rPr>
+        <w:t>notified,</w:t>
+      </w:r>
       <w:r>
         <w:rPr>
           <w:lang w:val="en-US"/>
@@ -1520,6 +1402,108 @@
           <w:lang w:val="en-US"/>
         </w:rPr>
         <w:t xml:space="preserve"> section. These dates may have been removed from your team member’s assigned dates and so need to be filled.</w:t>
+      </w:r>
+    </w:p>
+    <w:p>
+      <w:pPr>
+        <w:pStyle w:val="ListParagraph"/>
+        <w:spacing w:after="0"/>
+        <w:rPr>
+          <w:lang w:val="en-US"/>
+        </w:rPr>
+      </w:pPr>
+    </w:p>
+    <w:p>
+      <w:pPr>
+        <w:pStyle w:val="ListParagraph"/>
+        <w:spacing w:after="0"/>
+        <w:rPr>
+          <w:lang w:val="en-US"/>
+        </w:rPr>
+      </w:pPr>
+      <w:r>
+        <w:rPr>
+          <w:lang w:val="en-US"/>
+        </w:rPr>
+        <w:t>The checkbox</w:t>
+      </w:r>
+      <w:r>
+        <w:rPr>
+          <w:lang w:val="en-US"/>
+        </w:rPr>
+        <w:t xml:space="preserve"> </w:t>
+      </w:r>
+      <w:r>
+        <w:rPr>
+          <w:i/>
+          <w:iCs/>
+          <w:lang w:val="en-US"/>
+        </w:rPr>
+        <w:t>All</w:t>
+      </w:r>
+      <w:r>
+        <w:rPr>
+          <w:lang w:val="en-US"/>
+        </w:rPr>
+        <w:t xml:space="preserve"> underneath </w:t>
+      </w:r>
+      <w:r>
+        <w:rPr>
+          <w:i/>
+          <w:iCs/>
+          <w:lang w:val="en-US"/>
+        </w:rPr>
+        <w:t>Assigned Dates</w:t>
+      </w:r>
+      <w:r>
+        <w:rPr>
+          <w:lang w:val="en-US"/>
+        </w:rPr>
+        <w:t xml:space="preserve"> </w:t>
+      </w:r>
+      <w:r>
+        <w:rPr>
+          <w:lang w:val="en-US"/>
+        </w:rPr>
+        <w:t>will</w:t>
+      </w:r>
+      <w:r>
+        <w:rPr>
+          <w:i/>
+          <w:iCs/>
+          <w:lang w:val="en-US"/>
+        </w:rPr>
+        <w:t xml:space="preserve"> </w:t>
+      </w:r>
+      <w:r>
+        <w:rPr>
+          <w:lang w:val="en-US"/>
+        </w:rPr>
+        <w:t>allow you to see either all assigned dates including past dates</w:t>
+      </w:r>
+      <w:r>
+        <w:rPr>
+          <w:lang w:val="en-US"/>
+        </w:rPr>
+        <w:t xml:space="preserve"> (if checked)</w:t>
+      </w:r>
+      <w:r>
+        <w:rPr>
+          <w:lang w:val="en-US"/>
+        </w:rPr>
+        <w:t xml:space="preserve"> or just the latest dates</w:t>
+      </w:r>
+      <w:r>
+        <w:rPr>
+          <w:lang w:val="en-US"/>
+        </w:rPr>
+        <w:t xml:space="preserve"> (if left blank)</w:t>
+      </w:r>
+      <w:r>
+        <w:rPr>
+          <w:lang w:val="en-US"/>
+        </w:rPr>
+        <w:t>.</w:t>
       </w:r>
     </w:p>
     <w:p>
@@ -1643,50 +1627,7 @@
     <w:p>
       <w:pPr>
         <w:pStyle w:val="ListParagraph"/>
-        <w:numPr>
-          <w:ilvl w:val="0"/>
-          <w:numId w:val="4"/>
-        </w:numPr>
-        <w:spacing w:after="0"/>
-        <w:rPr>
-          <w:lang w:val="en-US"/>
-        </w:rPr>
-      </w:pPr>
-      <w:r>
-        <w:rPr>
-          <w:lang w:val="en-US"/>
-        </w:rPr>
-        <w:t>Click</w:t>
-      </w:r>
-      <w:r>
-        <w:rPr>
-          <w:lang w:val="en-US"/>
-        </w:rPr>
-        <w:t xml:space="preserve"> </w:t>
-      </w:r>
-      <w:r>
-        <w:rPr>
-          <w:i/>
-          <w:iCs/>
-          <w:lang w:val="en-US"/>
-        </w:rPr>
-        <w:t>Update Profile</w:t>
-      </w:r>
-      <w:r>
-        <w:rPr>
-          <w:lang w:val="en-US"/>
-        </w:rPr>
-        <w:t xml:space="preserve"> and </w:t>
-      </w:r>
-      <w:r>
-        <w:rPr>
-          <w:lang w:val="en-US"/>
-        </w:rPr>
-        <w:t>you will be presented with the following window:</w:t>
-      </w:r>
-    </w:p>
-    <w:p>
-      <w:pPr>
+        <w:spacing w:after="0"/>
         <w:rPr>
           <w:lang w:val="en-US"/>
         </w:rPr>
@@ -1696,11 +1637,18 @@
           <w:noProof/>
           <w:lang w:val="en-US"/>
         </w:rPr>
-        <w:lastRenderedPageBreak/>
         <w:drawing>
-          <wp:inline distT="0" distB="0" distL="0" distR="0" wp14:anchorId="3C2B688C" wp14:editId="575467E8">
+          <wp:anchor distT="0" distB="0" distL="114300" distR="114300" simplePos="0" relativeHeight="251668480" behindDoc="0" locked="0" layoutInCell="1" allowOverlap="1" wp14:anchorId="3C2B688C" wp14:editId="64DD9335">
+            <wp:simplePos x="0" y="0"/>
+            <wp:positionH relativeFrom="column">
+              <wp:posOffset>226060</wp:posOffset>
+            </wp:positionH>
+            <wp:positionV relativeFrom="paragraph">
+              <wp:posOffset>418782</wp:posOffset>
+            </wp:positionV>
             <wp:extent cx="5731510" cy="2296160"/>
             <wp:effectExtent l="0" t="0" r="2540" b="8890"/>
+            <wp:wrapSquare wrapText="bothSides"/>
             <wp:docPr id="17" name="Picture 17"/>
             <wp:cNvGraphicFramePr>
               <a:graphicFrameLocks xmlns:a="http://schemas.openxmlformats.org/drawingml/2006/main" noChangeAspect="1"/>
@@ -1713,7 +1661,13 @@
                     <pic:cNvPicPr/>
                   </pic:nvPicPr>
                   <pic:blipFill>
-                    <a:blip r:embed="rId16"/>
+                    <a:blip r:embed="rId16">
+                      <a:extLst>
+                        <a:ext uri="{28A0092B-C50C-407E-A947-70E740481C1C}">
+                          <a14:useLocalDpi xmlns:a14="http://schemas.microsoft.com/office/drawing/2010/main" val="0"/>
+                        </a:ext>
+                      </a:extLst>
+                    </a:blip>
                     <a:stretch>
                       <a:fillRect/>
                     </a:stretch>
@@ -1730,24 +1684,73 @@
                 </pic:pic>
               </a:graphicData>
             </a:graphic>
-          </wp:inline>
+          </wp:anchor>
         </w:drawing>
       </w:r>
-    </w:p>
-    <w:p>
-      <w:pPr>
-        <w:pStyle w:val="ListParagraph"/>
-        <w:spacing w:after="0"/>
-        <w:rPr>
-          <w:lang w:val="en-US"/>
-        </w:rPr>
-      </w:pPr>
-      <w:r>
-        <w:rPr>
-          <w:lang w:val="en-US"/>
-        </w:rPr>
-        <w:t>You can change any of your details (e.g., e-mail, password etc.).</w:t>
-      </w:r>
+      <w:r>
+        <w:rPr>
+          <w:lang w:val="en-US"/>
+        </w:rPr>
+        <w:t>Click</w:t>
+      </w:r>
+      <w:r>
+        <w:rPr>
+          <w:lang w:val="en-US"/>
+        </w:rPr>
+        <w:t xml:space="preserve"> </w:t>
+      </w:r>
+      <w:r>
+        <w:rPr>
+          <w:i/>
+          <w:iCs/>
+          <w:lang w:val="en-US"/>
+        </w:rPr>
+        <w:t>Update Profile</w:t>
+      </w:r>
+      <w:r>
+        <w:rPr>
+          <w:lang w:val="en-US"/>
+        </w:rPr>
+        <w:t xml:space="preserve"> and </w:t>
+      </w:r>
+      <w:r>
+        <w:rPr>
+          <w:lang w:val="en-US"/>
+        </w:rPr>
+        <w:t>you will be</w:t>
+      </w:r>
+      <w:r>
+        <w:rPr>
+          <w:lang w:val="en-US"/>
+        </w:rPr>
+        <w:t xml:space="preserve"> abl</w:t>
+      </w:r>
+      <w:r>
+        <w:rPr>
+          <w:lang w:val="en-US"/>
+        </w:rPr>
+        <w:t xml:space="preserve">e to </w:t>
+      </w:r>
+      <w:r>
+        <w:rPr>
+          <w:lang w:val="en-US"/>
+        </w:rPr>
+        <w:t>change any of your details (e.g., e-mail, password</w:t>
+      </w:r>
+      <w:r>
+        <w:rPr>
+          <w:lang w:val="en-US"/>
+        </w:rPr>
+        <w:t>).</w:t>
+      </w:r>
+    </w:p>
+    <w:p>
+      <w:pPr>
+        <w:spacing w:after="0"/>
+        <w:rPr>
+          <w:lang w:val="en-US"/>
+        </w:rPr>
+      </w:pPr>
     </w:p>
     <w:sectPr>
       <w:pgSz w:w="11906" w:h="16838"/>

</xml_diff>

<commit_message>
Changed date to mat date
</commit_message>
<xml_diff>
--- a/instructions.docx
+++ b/instructions.docx
@@ -125,6 +125,9 @@
         <w:ind w:left="360"/>
       </w:pPr>
       <w:r>
+        <w:rPr>
+          <w:noProof/>
+        </w:rPr>
         <w:drawing>
           <wp:inline distT="0" distB="0" distL="0" distR="0" wp14:anchorId="78452ABE" wp14:editId="1085B216">
             <wp:extent cx="5283472" cy="2311519"/>
@@ -714,21 +717,7 @@
         <w:rPr>
           <w:lang w:val="en-US"/>
         </w:rPr>
-        <w:t>’ you are assigned to (</w:t>
-      </w:r>
-      <w:proofErr w:type="gramStart"/>
-      <w:r>
-        <w:rPr>
-          <w:lang w:val="en-US"/>
-        </w:rPr>
-        <w:t>E.g.</w:t>
-      </w:r>
-      <w:proofErr w:type="gramEnd"/>
-      <w:r>
-        <w:rPr>
-          <w:lang w:val="en-US"/>
-        </w:rPr>
-        <w:t xml:space="preserve"> Reader).</w:t>
+        <w:t>’ you are assigned to (E.g. Reader).</w:t>
       </w:r>
     </w:p>
     <w:p>
@@ -1570,14 +1559,13 @@
       </w:pPr>
       <w:r>
         <w:rPr>
-          <w:noProof/>
           <w:lang w:val="en-US"/>
         </w:rPr>
         <w:drawing>
-          <wp:inline distT="0" distB="0" distL="0" distR="0" wp14:anchorId="699D7F9B" wp14:editId="61461386">
-            <wp:extent cx="5721985" cy="1985645"/>
-            <wp:effectExtent l="0" t="0" r="0" b="0"/>
-            <wp:docPr id="18" name="Picture 18"/>
+          <wp:inline distT="0" distB="0" distL="0" distR="0" wp14:anchorId="623998E1" wp14:editId="2406DBDD">
+            <wp:extent cx="5731510" cy="2545080"/>
+            <wp:effectExtent l="0" t="0" r="2540" b="7620"/>
+            <wp:docPr id="3" name="Picture 3" descr="Graphical user interface, text, application&#10;&#10;Description automatically generated"/>
             <wp:cNvGraphicFramePr>
               <a:graphicFrameLocks xmlns:a="http://schemas.openxmlformats.org/drawingml/2006/main" noChangeAspect="1"/>
             </wp:cNvGraphicFramePr>
@@ -1585,36 +1573,23 @@
               <a:graphicData uri="http://schemas.openxmlformats.org/drawingml/2006/picture">
                 <pic:pic xmlns:pic="http://schemas.openxmlformats.org/drawingml/2006/picture">
                   <pic:nvPicPr>
-                    <pic:cNvPr id="0" name="Picture 5"/>
-                    <pic:cNvPicPr>
-                      <a:picLocks noChangeAspect="1" noChangeArrowheads="1"/>
-                    </pic:cNvPicPr>
+                    <pic:cNvPr id="3" name="Picture 3" descr="Graphical user interface, text, application&#10;&#10;Description automatically generated"/>
+                    <pic:cNvPicPr/>
                   </pic:nvPicPr>
                   <pic:blipFill>
-                    <a:blip r:embed="rId16" cstate="print">
-                      <a:extLst>
-                        <a:ext uri="{28A0092B-C50C-407E-A947-70E740481C1C}">
-                          <a14:useLocalDpi xmlns:a14="http://schemas.microsoft.com/office/drawing/2010/main" val="0"/>
-                        </a:ext>
-                      </a:extLst>
-                    </a:blip>
-                    <a:srcRect/>
+                    <a:blip r:embed="rId16"/>
                     <a:stretch>
                       <a:fillRect/>
                     </a:stretch>
                   </pic:blipFill>
-                  <pic:spPr bwMode="auto">
+                  <pic:spPr>
                     <a:xfrm>
                       <a:off x="0" y="0"/>
-                      <a:ext cx="5721985" cy="1985645"/>
+                      <a:ext cx="5731510" cy="2545080"/>
                     </a:xfrm>
                     <a:prstGeom prst="rect">
                       <a:avLst/>
                     </a:prstGeom>
-                    <a:noFill/>
-                    <a:ln>
-                      <a:noFill/>
-                    </a:ln>
                   </pic:spPr>
                 </pic:pic>
               </a:graphicData>

</xml_diff>

<commit_message>
Implemented date picker and date time
</commit_message>
<xml_diff>
--- a/instructions.docx
+++ b/instructions.docx
@@ -125,14 +125,11 @@
         <w:ind w:left="360"/>
       </w:pPr>
       <w:r>
-        <w:rPr>
-          <w:noProof/>
-        </w:rPr>
         <w:drawing>
-          <wp:inline distT="0" distB="0" distL="0" distR="0" wp14:anchorId="78452ABE" wp14:editId="1085B216">
-            <wp:extent cx="5283472" cy="2311519"/>
-            <wp:effectExtent l="0" t="0" r="0" b="0"/>
-            <wp:docPr id="1" name="Picture 1" descr="Graphical user interface, text, application&#10;&#10;Description automatically generated"/>
+          <wp:inline distT="0" distB="0" distL="0" distR="0" wp14:anchorId="48873053" wp14:editId="1D16A516">
+            <wp:extent cx="5731510" cy="3020060"/>
+            <wp:effectExtent l="0" t="0" r="2540" b="8890"/>
+            <wp:docPr id="1" name="Picture 1" descr="Graphical user interface, application&#10;&#10;Description automatically generated"/>
             <wp:cNvGraphicFramePr>
               <a:graphicFrameLocks xmlns:a="http://schemas.openxmlformats.org/drawingml/2006/main" noChangeAspect="1"/>
             </wp:cNvGraphicFramePr>
@@ -140,7 +137,7 @@
               <a:graphicData uri="http://schemas.openxmlformats.org/drawingml/2006/picture">
                 <pic:pic xmlns:pic="http://schemas.openxmlformats.org/drawingml/2006/picture">
                   <pic:nvPicPr>
-                    <pic:cNvPr id="1" name="Picture 1" descr="Graphical user interface, text, application&#10;&#10;Description automatically generated"/>
+                    <pic:cNvPr id="1" name="Picture 1" descr="Graphical user interface, application&#10;&#10;Description automatically generated"/>
                     <pic:cNvPicPr/>
                   </pic:nvPicPr>
                   <pic:blipFill>
@@ -152,7 +149,7 @@
                   <pic:spPr>
                     <a:xfrm>
                       <a:off x="0" y="0"/>
-                      <a:ext cx="5283472" cy="2311519"/>
+                      <a:ext cx="5731510" cy="3020060"/>
                     </a:xfrm>
                     <a:prstGeom prst="rect">
                       <a:avLst/>
@@ -228,13 +225,13 @@
         <mc:AlternateContent>
           <mc:Choice Requires="wps">
             <w:drawing>
-              <wp:anchor distT="0" distB="0" distL="114300" distR="114300" simplePos="0" relativeHeight="251670528" behindDoc="0" locked="0" layoutInCell="1" allowOverlap="1" wp14:anchorId="5AAEACD9" wp14:editId="37947A1E">
+              <wp:anchor distT="0" distB="0" distL="114300" distR="114300" simplePos="0" relativeHeight="251670528" behindDoc="0" locked="0" layoutInCell="1" allowOverlap="1" wp14:anchorId="5AAEACD9" wp14:editId="4989536A">
                 <wp:simplePos x="0" y="0"/>
                 <wp:positionH relativeFrom="column">
-                  <wp:posOffset>131165</wp:posOffset>
+                  <wp:posOffset>226176</wp:posOffset>
                 </wp:positionH>
                 <wp:positionV relativeFrom="paragraph">
-                  <wp:posOffset>1558468</wp:posOffset>
+                  <wp:posOffset>2192199</wp:posOffset>
                 </wp:positionV>
                 <wp:extent cx="965606" cy="240894"/>
                 <wp:effectExtent l="0" t="0" r="6350" b="6985"/>
@@ -303,7 +300,7 @@
                 <v:stroke joinstyle="miter"/>
                 <v:path gradientshapeok="t" o:connecttype="rect"/>
               </v:shapetype>
-              <v:shape id="Text Box 14" o:spid="_x0000_s1026" type="#_x0000_t202" style="position:absolute;margin-left:10.35pt;margin-top:122.7pt;width:76.05pt;height:18.95pt;z-index:251670528;visibility:visible;mso-wrap-style:square;mso-width-percent:0;mso-height-percent:0;mso-wrap-distance-left:9pt;mso-wrap-distance-top:0;mso-wrap-distance-right:9pt;mso-wrap-distance-bottom:0;mso-position-horizontal:absolute;mso-position-horizontal-relative:text;mso-position-vertical:absolute;mso-position-vertical-relative:text;mso-width-percent:0;mso-height-percent:0;mso-width-relative:margin;mso-height-relative:margin;v-text-anchor:top" o:gfxdata="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" fillcolor="white [3201]" stroked="f" strokeweight=".5pt">
+              <v:shape id="Text Box 14" o:spid="_x0000_s1026" type="#_x0000_t202" style="position:absolute;margin-left:17.8pt;margin-top:172.6pt;width:76.05pt;height:18.95pt;z-index:251670528;visibility:visible;mso-wrap-style:square;mso-width-percent:0;mso-height-percent:0;mso-wrap-distance-left:9pt;mso-wrap-distance-top:0;mso-wrap-distance-right:9pt;mso-wrap-distance-bottom:0;mso-position-horizontal:absolute;mso-position-horizontal-relative:text;mso-position-vertical:absolute;mso-position-vertical-relative:text;mso-width-percent:0;mso-height-percent:0;mso-width-relative:margin;mso-height-relative:margin;v-text-anchor:top" o:gfxdata="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" fillcolor="white [3201]" stroked="f" strokeweight=".5pt">
                 <v:textbox>
                   <w:txbxContent>
                     <w:p>
@@ -330,14 +327,13 @@
       </w:r>
       <w:r>
         <w:rPr>
-          <w:noProof/>
           <w:lang w:val="en-US"/>
         </w:rPr>
         <w:drawing>
-          <wp:inline distT="0" distB="0" distL="0" distR="0" wp14:anchorId="755752B8" wp14:editId="13825EB8">
-            <wp:extent cx="5252085" cy="2267585"/>
-            <wp:effectExtent l="0" t="0" r="5715" b="0"/>
-            <wp:docPr id="10" name="Picture 10"/>
+          <wp:inline distT="0" distB="0" distL="0" distR="0" wp14:anchorId="34917B9F" wp14:editId="414314E5">
+            <wp:extent cx="5731510" cy="3020060"/>
+            <wp:effectExtent l="0" t="0" r="2540" b="8890"/>
+            <wp:docPr id="4" name="Picture 4" descr="Graphical user interface, application&#10;&#10;Description automatically generated"/>
             <wp:cNvGraphicFramePr>
               <a:graphicFrameLocks xmlns:a="http://schemas.openxmlformats.org/drawingml/2006/main" noChangeAspect="1"/>
             </wp:cNvGraphicFramePr>
@@ -345,36 +341,23 @@
               <a:graphicData uri="http://schemas.openxmlformats.org/drawingml/2006/picture">
                 <pic:pic xmlns:pic="http://schemas.openxmlformats.org/drawingml/2006/picture">
                   <pic:nvPicPr>
-                    <pic:cNvPr id="0" name="Picture 2"/>
-                    <pic:cNvPicPr>
-                      <a:picLocks noChangeAspect="1" noChangeArrowheads="1"/>
-                    </pic:cNvPicPr>
+                    <pic:cNvPr id="4" name="Picture 4" descr="Graphical user interface, application&#10;&#10;Description automatically generated"/>
+                    <pic:cNvPicPr/>
                   </pic:nvPicPr>
                   <pic:blipFill>
-                    <a:blip r:embed="rId9">
-                      <a:extLst>
-                        <a:ext uri="{28A0092B-C50C-407E-A947-70E740481C1C}">
-                          <a14:useLocalDpi xmlns:a14="http://schemas.microsoft.com/office/drawing/2010/main" val="0"/>
-                        </a:ext>
-                      </a:extLst>
-                    </a:blip>
-                    <a:srcRect/>
+                    <a:blip r:embed="rId8"/>
                     <a:stretch>
                       <a:fillRect/>
                     </a:stretch>
                   </pic:blipFill>
-                  <pic:spPr bwMode="auto">
+                  <pic:spPr>
                     <a:xfrm>
                       <a:off x="0" y="0"/>
-                      <a:ext cx="5252085" cy="2267585"/>
+                      <a:ext cx="5731510" cy="3020060"/>
                     </a:xfrm>
                     <a:prstGeom prst="rect">
                       <a:avLst/>
                     </a:prstGeom>
-                    <a:noFill/>
-                    <a:ln>
-                      <a:noFill/>
-                    </a:ln>
                   </pic:spPr>
                 </pic:pic>
               </a:graphicData>
@@ -440,7 +423,7 @@
                     <pic:cNvPicPr/>
                   </pic:nvPicPr>
                   <pic:blipFill>
-                    <a:blip r:embed="rId10" cstate="print">
+                    <a:blip r:embed="rId9" cstate="print">
                       <a:extLst>
                         <a:ext uri="{28A0092B-C50C-407E-A947-70E740481C1C}">
                           <a14:useLocalDpi xmlns:a14="http://schemas.microsoft.com/office/drawing/2010/main" val="0"/>
@@ -511,35 +494,11 @@
     </w:p>
     <w:p>
       <w:pPr>
-        <w:pStyle w:val="ListParagraph"/>
-        <w:spacing w:after="0"/>
-        <w:rPr>
-          <w:lang w:val="en-US"/>
-        </w:rPr>
-      </w:pPr>
-    </w:p>
-    <w:p>
-      <w:pPr>
-        <w:pStyle w:val="ListParagraph"/>
-        <w:spacing w:after="0"/>
-        <w:rPr>
-          <w:lang w:val="en-US"/>
-        </w:rPr>
-      </w:pPr>
-    </w:p>
-    <w:p>
-      <w:pPr>
-        <w:spacing w:after="0"/>
-        <w:rPr>
-          <w:lang w:val="en-US"/>
-        </w:rPr>
-      </w:pPr>
-      <w:r>
-        <w:rPr>
-          <w:lang w:val="en-US"/>
-        </w:rPr>
-        <w:br w:type="page"/>
-      </w:r>
+        <w:spacing w:after="0"/>
+        <w:rPr>
+          <w:lang w:val="en-US"/>
+        </w:rPr>
+      </w:pPr>
     </w:p>
     <w:p>
       <w:pPr>
@@ -558,7 +517,6 @@
         <w:rPr>
           <w:lang w:val="en-US"/>
         </w:rPr>
-        <w:lastRenderedPageBreak/>
         <w:t>C</w:t>
       </w:r>
       <w:r>
@@ -624,7 +582,7 @@
                     </pic:cNvPicPr>
                   </pic:nvPicPr>
                   <pic:blipFill>
-                    <a:blip r:embed="rId11">
+                    <a:blip r:embed="rId10">
                       <a:extLst>
                         <a:ext uri="{28A0092B-C50C-407E-A947-70E740481C1C}">
                           <a14:useLocalDpi xmlns:a14="http://schemas.microsoft.com/office/drawing/2010/main" val="0"/>
@@ -751,7 +709,7 @@
                     </pic:cNvPicPr>
                   </pic:nvPicPr>
                   <pic:blipFill>
-                    <a:blip r:embed="rId12" cstate="print">
+                    <a:blip r:embed="rId11" cstate="print">
                       <a:extLst>
                         <a:ext uri="{28A0092B-C50C-407E-A947-70E740481C1C}">
                           <a14:useLocalDpi xmlns:a14="http://schemas.microsoft.com/office/drawing/2010/main" val="0"/>
@@ -885,7 +843,7 @@
                     </pic:cNvPicPr>
                   </pic:nvPicPr>
                   <pic:blipFill>
-                    <a:blip r:embed="rId13" cstate="print">
+                    <a:blip r:embed="rId12" cstate="print">
                       <a:extLst>
                         <a:ext uri="{28A0092B-C50C-407E-A947-70E740481C1C}">
                           <a14:useLocalDpi xmlns:a14="http://schemas.microsoft.com/office/drawing/2010/main" val="0"/>
@@ -1080,7 +1038,7 @@
                     </pic:cNvPicPr>
                   </pic:nvPicPr>
                   <pic:blipFill>
-                    <a:blip r:embed="rId14" cstate="print">
+                    <a:blip r:embed="rId13" cstate="print">
                       <a:extLst>
                         <a:ext uri="{28A0092B-C50C-407E-A947-70E740481C1C}">
                           <a14:useLocalDpi xmlns:a14="http://schemas.microsoft.com/office/drawing/2010/main" val="0"/>
@@ -1457,7 +1415,7 @@
                     </pic:cNvPicPr>
                   </pic:nvPicPr>
                   <pic:blipFill>
-                    <a:blip r:embed="rId15">
+                    <a:blip r:embed="rId14">
                       <a:extLst>
                         <a:ext uri="{28A0092B-C50C-407E-A947-70E740481C1C}">
                           <a14:useLocalDpi xmlns:a14="http://schemas.microsoft.com/office/drawing/2010/main" val="0"/>
@@ -1559,6 +1517,7 @@
       </w:pPr>
       <w:r>
         <w:rPr>
+          <w:noProof/>
           <w:lang w:val="en-US"/>
         </w:rPr>
         <w:drawing>
@@ -1577,7 +1536,7 @@
                     <pic:cNvPicPr/>
                   </pic:nvPicPr>
                   <pic:blipFill>
-                    <a:blip r:embed="rId16"/>
+                    <a:blip r:embed="rId15"/>
                     <a:stretch>
                       <a:fillRect/>
                     </a:stretch>

</xml_diff>